<commit_message>
Conectou com banco de dados
</commit_message>
<xml_diff>
--- a/Job Finder.docx
+++ b/Job Finder.docx
@@ -42,6 +42,33 @@
     <w:p>
       <w:pPr>
         <w:pStyle w:val="PargrafodaLista"/>
+        <w:jc w:val="both"/>
+        <w:rPr>
+          <w:sz w:val="24"/>
+          <w:szCs w:val="24"/>
+        </w:rPr>
+      </w:pPr>
+      <w:r>
+        <w:rPr>
+          <w:sz w:val="24"/>
+          <w:szCs w:val="24"/>
+        </w:rPr>
+        <w:t>Serve pra iniciar o projeto</w:t>
+      </w:r>
+    </w:p>
+    <w:p>
+      <w:pPr>
+        <w:pStyle w:val="PargrafodaLista"/>
+        <w:jc w:val="both"/>
+        <w:rPr>
+          <w:sz w:val="28"/>
+          <w:szCs w:val="28"/>
+        </w:rPr>
+      </w:pPr>
+    </w:p>
+    <w:p>
+      <w:pPr>
+        <w:pStyle w:val="PargrafodaLista"/>
         <w:numPr>
           <w:ilvl w:val="0"/>
           <w:numId w:val="1"/>
@@ -57,8 +84,41 @@
           <w:sz w:val="32"/>
           <w:szCs w:val="32"/>
         </w:rPr>
-        <w:t>Criar app.js</w:t>
-      </w:r>
+        <w:t>Criar app.j</w:t>
+      </w:r>
+      <w:r>
+        <w:rPr>
+          <w:sz w:val="32"/>
+          <w:szCs w:val="32"/>
+        </w:rPr>
+        <w:t>s</w:t>
+      </w:r>
+    </w:p>
+    <w:p>
+      <w:pPr>
+        <w:ind w:left="708"/>
+        <w:jc w:val="both"/>
+        <w:rPr>
+          <w:sz w:val="24"/>
+          <w:szCs w:val="24"/>
+        </w:rPr>
+      </w:pPr>
+      <w:r>
+        <w:rPr>
+          <w:sz w:val="24"/>
+          <w:szCs w:val="24"/>
+        </w:rPr>
+        <w:t>O arquivo principal do projeto</w:t>
+      </w:r>
+    </w:p>
+    <w:p>
+      <w:pPr>
+        <w:jc w:val="both"/>
+        <w:rPr>
+          <w:sz w:val="32"/>
+          <w:szCs w:val="32"/>
+        </w:rPr>
+      </w:pPr>
     </w:p>
     <w:p>
       <w:pPr>
@@ -104,24 +164,29 @@
     <w:p>
       <w:pPr>
         <w:pStyle w:val="PargrafodaLista"/>
-        <w:numPr>
-          <w:ilvl w:val="0"/>
-          <w:numId w:val="1"/>
-        </w:numPr>
+        <w:rPr>
+          <w:sz w:val="24"/>
+          <w:szCs w:val="24"/>
+          <w:lang w:val="en-US"/>
+        </w:rPr>
+      </w:pPr>
+      <w:r>
+        <w:rPr>
+          <w:sz w:val="24"/>
+          <w:szCs w:val="24"/>
+          <w:lang w:val="en-US"/>
+        </w:rPr>
+        <w:t>Instalar as bibliotecas necessárias</w:t>
+      </w:r>
+    </w:p>
+    <w:p>
+      <w:pPr>
         <w:rPr>
           <w:sz w:val="32"/>
           <w:szCs w:val="32"/>
           <w:lang w:val="en-US"/>
         </w:rPr>
       </w:pPr>
-      <w:r>
-        <w:rPr>
-          <w:sz w:val="32"/>
-          <w:szCs w:val="32"/>
-          <w:lang w:val="en-US"/>
-        </w:rPr>
-        <w:t>Npm install -D nodemon</w:t>
-      </w:r>
     </w:p>
     <w:p>
       <w:pPr>
@@ -142,6 +207,55 @@
           <w:szCs w:val="32"/>
           <w:lang w:val="en-US"/>
         </w:rPr>
+        <w:t>Npm install -D nodemon</w:t>
+      </w:r>
+    </w:p>
+    <w:p>
+      <w:pPr>
+        <w:ind w:left="708"/>
+        <w:rPr>
+          <w:sz w:val="24"/>
+          <w:szCs w:val="24"/>
+          <w:lang w:val="en-US"/>
+        </w:rPr>
+      </w:pPr>
+      <w:r>
+        <w:rPr>
+          <w:sz w:val="24"/>
+          <w:szCs w:val="24"/>
+          <w:lang w:val="en-US"/>
+        </w:rPr>
+        <w:t>Instalar o nodemon</w:t>
+      </w:r>
+    </w:p>
+    <w:p>
+      <w:pPr>
+        <w:rPr>
+          <w:sz w:val="32"/>
+          <w:szCs w:val="32"/>
+          <w:lang w:val="en-US"/>
+        </w:rPr>
+      </w:pPr>
+    </w:p>
+    <w:p>
+      <w:pPr>
+        <w:pStyle w:val="PargrafodaLista"/>
+        <w:numPr>
+          <w:ilvl w:val="0"/>
+          <w:numId w:val="1"/>
+        </w:numPr>
+        <w:rPr>
+          <w:sz w:val="32"/>
+          <w:szCs w:val="32"/>
+          <w:lang w:val="en-US"/>
+        </w:rPr>
+      </w:pPr>
+      <w:r>
+        <w:rPr>
+          <w:sz w:val="32"/>
+          <w:szCs w:val="32"/>
+          <w:lang w:val="en-US"/>
+        </w:rPr>
         <w:t xml:space="preserve">No app .js: </w:t>
       </w:r>
     </w:p>
@@ -839,6 +953,652 @@
     </w:p>
     <w:p>
       <w:pPr>
+        <w:shd w:val="clear" w:color="auto" w:fill="1F1F1F"/>
+        <w:spacing w:after="0" w:line="285" w:lineRule="atLeast"/>
+        <w:ind w:firstLine="708"/>
+        <w:rPr>
+          <w:rFonts w:ascii="Consolas" w:eastAsia="Times New Roman" w:hAnsi="Consolas" w:cs="Times New Roman"/>
+          <w:noProof w:val="0"/>
+          <w:color w:val="CCCCCC"/>
+          <w:sz w:val="21"/>
+          <w:szCs w:val="21"/>
+          <w:lang w:eastAsia="pt-BR"/>
+        </w:rPr>
+      </w:pPr>
+      <w:proofErr w:type="spellStart"/>
+      <w:proofErr w:type="gramStart"/>
+      <w:r>
+        <w:rPr>
+          <w:rFonts w:ascii="Consolas" w:eastAsia="Times New Roman" w:hAnsi="Consolas" w:cs="Times New Roman"/>
+          <w:noProof w:val="0"/>
+          <w:color w:val="4FC1FF"/>
+          <w:sz w:val="21"/>
+          <w:szCs w:val="21"/>
+          <w:lang w:eastAsia="pt-BR"/>
+        </w:rPr>
+        <w:t>app</w:t>
+      </w:r>
+      <w:r>
+        <w:rPr>
+          <w:rFonts w:ascii="Consolas" w:eastAsia="Times New Roman" w:hAnsi="Consolas" w:cs="Times New Roman"/>
+          <w:noProof w:val="0"/>
+          <w:color w:val="CCCCCC"/>
+          <w:sz w:val="21"/>
+          <w:szCs w:val="21"/>
+          <w:lang w:eastAsia="pt-BR"/>
+        </w:rPr>
+        <w:t>.</w:t>
+      </w:r>
+      <w:r>
+        <w:rPr>
+          <w:rFonts w:ascii="Consolas" w:eastAsia="Times New Roman" w:hAnsi="Consolas" w:cs="Times New Roman"/>
+          <w:noProof w:val="0"/>
+          <w:color w:val="DCDCAA"/>
+          <w:sz w:val="21"/>
+          <w:szCs w:val="21"/>
+          <w:lang w:eastAsia="pt-BR"/>
+        </w:rPr>
+        <w:t>get</w:t>
+      </w:r>
+      <w:proofErr w:type="spellEnd"/>
+      <w:r>
+        <w:rPr>
+          <w:rFonts w:ascii="Consolas" w:eastAsia="Times New Roman" w:hAnsi="Consolas" w:cs="Times New Roman"/>
+          <w:noProof w:val="0"/>
+          <w:color w:val="CCCCCC"/>
+          <w:sz w:val="21"/>
+          <w:szCs w:val="21"/>
+          <w:lang w:eastAsia="pt-BR"/>
+        </w:rPr>
+        <w:t>(</w:t>
+      </w:r>
+      <w:proofErr w:type="gramEnd"/>
+      <w:r>
+        <w:rPr>
+          <w:rFonts w:ascii="Consolas" w:eastAsia="Times New Roman" w:hAnsi="Consolas" w:cs="Times New Roman"/>
+          <w:noProof w:val="0"/>
+          <w:color w:val="CE9178"/>
+          <w:sz w:val="21"/>
+          <w:szCs w:val="21"/>
+          <w:lang w:eastAsia="pt-BR"/>
+        </w:rPr>
+        <w:t>"/"</w:t>
+      </w:r>
+      <w:r>
+        <w:rPr>
+          <w:rFonts w:ascii="Consolas" w:eastAsia="Times New Roman" w:hAnsi="Consolas" w:cs="Times New Roman"/>
+          <w:noProof w:val="0"/>
+          <w:color w:val="CCCCCC"/>
+          <w:sz w:val="21"/>
+          <w:szCs w:val="21"/>
+          <w:lang w:eastAsia="pt-BR"/>
+        </w:rPr>
+        <w:t>, (</w:t>
+      </w:r>
+      <w:proofErr w:type="spellStart"/>
+      <w:r>
+        <w:rPr>
+          <w:rFonts w:ascii="Consolas" w:eastAsia="Times New Roman" w:hAnsi="Consolas" w:cs="Times New Roman"/>
+          <w:noProof w:val="0"/>
+          <w:color w:val="9CDCFE"/>
+          <w:sz w:val="21"/>
+          <w:szCs w:val="21"/>
+          <w:lang w:eastAsia="pt-BR"/>
+        </w:rPr>
+        <w:t>req</w:t>
+      </w:r>
+      <w:proofErr w:type="spellEnd"/>
+      <w:r>
+        <w:rPr>
+          <w:rFonts w:ascii="Consolas" w:eastAsia="Times New Roman" w:hAnsi="Consolas" w:cs="Times New Roman"/>
+          <w:noProof w:val="0"/>
+          <w:color w:val="CCCCCC"/>
+          <w:sz w:val="21"/>
+          <w:szCs w:val="21"/>
+          <w:lang w:eastAsia="pt-BR"/>
+        </w:rPr>
+        <w:t xml:space="preserve">, </w:t>
+      </w:r>
+      <w:r>
+        <w:rPr>
+          <w:rFonts w:ascii="Consolas" w:eastAsia="Times New Roman" w:hAnsi="Consolas" w:cs="Times New Roman"/>
+          <w:noProof w:val="0"/>
+          <w:color w:val="9CDCFE"/>
+          <w:sz w:val="21"/>
+          <w:szCs w:val="21"/>
+          <w:lang w:eastAsia="pt-BR"/>
+        </w:rPr>
+        <w:t>res</w:t>
+      </w:r>
+      <w:r>
+        <w:rPr>
+          <w:rFonts w:ascii="Consolas" w:eastAsia="Times New Roman" w:hAnsi="Consolas" w:cs="Times New Roman"/>
+          <w:noProof w:val="0"/>
+          <w:color w:val="CCCCCC"/>
+          <w:sz w:val="21"/>
+          <w:szCs w:val="21"/>
+          <w:lang w:eastAsia="pt-BR"/>
+        </w:rPr>
+        <w:t xml:space="preserve">) </w:t>
+      </w:r>
+      <w:r>
+        <w:rPr>
+          <w:rFonts w:ascii="Consolas" w:eastAsia="Times New Roman" w:hAnsi="Consolas" w:cs="Times New Roman"/>
+          <w:noProof w:val="0"/>
+          <w:color w:val="569CD6"/>
+          <w:sz w:val="21"/>
+          <w:szCs w:val="21"/>
+          <w:lang w:eastAsia="pt-BR"/>
+        </w:rPr>
+        <w:t>=&gt;</w:t>
+      </w:r>
+      <w:r>
+        <w:rPr>
+          <w:rFonts w:ascii="Consolas" w:eastAsia="Times New Roman" w:hAnsi="Consolas" w:cs="Times New Roman"/>
+          <w:noProof w:val="0"/>
+          <w:color w:val="CCCCCC"/>
+          <w:sz w:val="21"/>
+          <w:szCs w:val="21"/>
+          <w:lang w:eastAsia="pt-BR"/>
+        </w:rPr>
+        <w:t xml:space="preserve"> {</w:t>
+      </w:r>
+    </w:p>
+    <w:p>
+      <w:pPr>
+        <w:shd w:val="clear" w:color="auto" w:fill="1F1F1F"/>
+        <w:spacing w:after="0" w:line="285" w:lineRule="atLeast"/>
+        <w:ind w:firstLine="708"/>
+        <w:rPr>
+          <w:rFonts w:ascii="Consolas" w:eastAsia="Times New Roman" w:hAnsi="Consolas" w:cs="Times New Roman"/>
+          <w:noProof w:val="0"/>
+          <w:color w:val="CCCCCC"/>
+          <w:sz w:val="21"/>
+          <w:szCs w:val="21"/>
+          <w:lang w:eastAsia="pt-BR"/>
+        </w:rPr>
+      </w:pPr>
+      <w:r>
+        <w:rPr>
+          <w:rFonts w:ascii="Consolas" w:eastAsia="Times New Roman" w:hAnsi="Consolas" w:cs="Times New Roman"/>
+          <w:noProof w:val="0"/>
+          <w:color w:val="CCCCCC"/>
+          <w:sz w:val="21"/>
+          <w:szCs w:val="21"/>
+          <w:lang w:eastAsia="pt-BR"/>
+        </w:rPr>
+        <w:t xml:space="preserve">    </w:t>
+      </w:r>
+      <w:proofErr w:type="spellStart"/>
+      <w:proofErr w:type="gramStart"/>
+      <w:r>
+        <w:rPr>
+          <w:rFonts w:ascii="Consolas" w:eastAsia="Times New Roman" w:hAnsi="Consolas" w:cs="Times New Roman"/>
+          <w:noProof w:val="0"/>
+          <w:color w:val="9CDCFE"/>
+          <w:sz w:val="21"/>
+          <w:szCs w:val="21"/>
+          <w:lang w:eastAsia="pt-BR"/>
+        </w:rPr>
+        <w:t>res</w:t>
+      </w:r>
+      <w:r>
+        <w:rPr>
+          <w:rFonts w:ascii="Consolas" w:eastAsia="Times New Roman" w:hAnsi="Consolas" w:cs="Times New Roman"/>
+          <w:noProof w:val="0"/>
+          <w:color w:val="CCCCCC"/>
+          <w:sz w:val="21"/>
+          <w:szCs w:val="21"/>
+          <w:lang w:eastAsia="pt-BR"/>
+        </w:rPr>
+        <w:t>.</w:t>
+      </w:r>
+      <w:r>
+        <w:rPr>
+          <w:rFonts w:ascii="Consolas" w:eastAsia="Times New Roman" w:hAnsi="Consolas" w:cs="Times New Roman"/>
+          <w:noProof w:val="0"/>
+          <w:color w:val="DCDCAA"/>
+          <w:sz w:val="21"/>
+          <w:szCs w:val="21"/>
+          <w:lang w:eastAsia="pt-BR"/>
+        </w:rPr>
+        <w:t>send</w:t>
+      </w:r>
+      <w:proofErr w:type="spellEnd"/>
+      <w:proofErr w:type="gramEnd"/>
+      <w:r>
+        <w:rPr>
+          <w:rFonts w:ascii="Consolas" w:eastAsia="Times New Roman" w:hAnsi="Consolas" w:cs="Times New Roman"/>
+          <w:noProof w:val="0"/>
+          <w:color w:val="CCCCCC"/>
+          <w:sz w:val="21"/>
+          <w:szCs w:val="21"/>
+          <w:lang w:eastAsia="pt-BR"/>
+        </w:rPr>
+        <w:t>(</w:t>
+      </w:r>
+      <w:r>
+        <w:rPr>
+          <w:rFonts w:ascii="Consolas" w:eastAsia="Times New Roman" w:hAnsi="Consolas" w:cs="Times New Roman"/>
+          <w:noProof w:val="0"/>
+          <w:color w:val="CE9178"/>
+          <w:sz w:val="21"/>
+          <w:szCs w:val="21"/>
+          <w:lang w:eastAsia="pt-BR"/>
+        </w:rPr>
+        <w:t>"Está funcionando"</w:t>
+      </w:r>
+      <w:r>
+        <w:rPr>
+          <w:rFonts w:ascii="Consolas" w:eastAsia="Times New Roman" w:hAnsi="Consolas" w:cs="Times New Roman"/>
+          <w:noProof w:val="0"/>
+          <w:color w:val="CCCCCC"/>
+          <w:sz w:val="21"/>
+          <w:szCs w:val="21"/>
+          <w:lang w:eastAsia="pt-BR"/>
+        </w:rPr>
+        <w:t>)</w:t>
+      </w:r>
+    </w:p>
+    <w:p>
+      <w:pPr>
+        <w:shd w:val="clear" w:color="auto" w:fill="1F1F1F"/>
+        <w:spacing w:after="0" w:line="285" w:lineRule="atLeast"/>
+        <w:ind w:firstLine="708"/>
+        <w:rPr>
+          <w:rFonts w:ascii="Consolas" w:eastAsia="Times New Roman" w:hAnsi="Consolas" w:cs="Times New Roman"/>
+          <w:noProof w:val="0"/>
+          <w:color w:val="CCCCCC"/>
+          <w:sz w:val="21"/>
+          <w:szCs w:val="21"/>
+          <w:lang w:eastAsia="pt-BR"/>
+        </w:rPr>
+      </w:pPr>
+      <w:r>
+        <w:rPr>
+          <w:rFonts w:ascii="Consolas" w:eastAsia="Times New Roman" w:hAnsi="Consolas" w:cs="Times New Roman"/>
+          <w:noProof w:val="0"/>
+          <w:color w:val="CCCCCC"/>
+          <w:sz w:val="21"/>
+          <w:szCs w:val="21"/>
+          <w:lang w:eastAsia="pt-BR"/>
+        </w:rPr>
+        <w:t>})</w:t>
+      </w:r>
+    </w:p>
+    <w:p>
+      <w:pPr>
+        <w:pStyle w:val="PargrafodaLista"/>
+        <w:rPr>
+          <w:sz w:val="24"/>
+          <w:szCs w:val="24"/>
+        </w:rPr>
+      </w:pPr>
+      <w:r>
+        <w:rPr>
+          <w:sz w:val="24"/>
+          <w:szCs w:val="24"/>
+        </w:rPr>
+        <w:t>Verifica se o projeto está funcionando</w:t>
+      </w:r>
+    </w:p>
+    <w:p>
+      <w:pPr>
+        <w:pStyle w:val="PargrafodaLista"/>
+        <w:rPr>
+          <w:sz w:val="32"/>
+          <w:szCs w:val="32"/>
+        </w:rPr>
+      </w:pPr>
+    </w:p>
+    <w:p>
+      <w:pPr>
+        <w:pStyle w:val="PargrafodaLista"/>
+        <w:numPr>
+          <w:ilvl w:val="0"/>
+          <w:numId w:val="1"/>
+        </w:numPr>
+        <w:rPr>
+          <w:sz w:val="32"/>
+          <w:szCs w:val="32"/>
+        </w:rPr>
+      </w:pPr>
+      <w:r>
+        <w:rPr>
+          <w:sz w:val="32"/>
+          <w:szCs w:val="32"/>
+        </w:rPr>
+        <w:t>No package.json:</w:t>
+      </w:r>
+    </w:p>
+    <w:p>
+      <w:pPr>
+        <w:shd w:val="clear" w:color="auto" w:fill="1F1F1F"/>
+        <w:spacing w:after="0" w:line="285" w:lineRule="atLeast"/>
+        <w:ind w:left="360"/>
+        <w:rPr>
+          <w:rFonts w:ascii="Consolas" w:eastAsia="Times New Roman" w:hAnsi="Consolas" w:cs="Times New Roman"/>
+          <w:noProof w:val="0"/>
+          <w:color w:val="CCCCCC"/>
+          <w:sz w:val="21"/>
+          <w:szCs w:val="21"/>
+          <w:lang w:eastAsia="pt-BR"/>
+        </w:rPr>
+      </w:pPr>
+      <w:r>
+        <w:rPr>
+          <w:rFonts w:ascii="Consolas" w:eastAsia="Times New Roman" w:hAnsi="Consolas" w:cs="Times New Roman"/>
+          <w:noProof w:val="0"/>
+          <w:color w:val="9CDCFE"/>
+          <w:sz w:val="21"/>
+          <w:szCs w:val="21"/>
+          <w:lang w:eastAsia="pt-BR"/>
+        </w:rPr>
+        <w:t>"scripts"</w:t>
+      </w:r>
+      <w:r>
+        <w:rPr>
+          <w:rFonts w:ascii="Consolas" w:eastAsia="Times New Roman" w:hAnsi="Consolas" w:cs="Times New Roman"/>
+          <w:noProof w:val="0"/>
+          <w:color w:val="CCCCCC"/>
+          <w:sz w:val="21"/>
+          <w:szCs w:val="21"/>
+          <w:lang w:eastAsia="pt-BR"/>
+        </w:rPr>
+        <w:t>: {</w:t>
+      </w:r>
+    </w:p>
+    <w:p>
+      <w:pPr>
+        <w:shd w:val="clear" w:color="auto" w:fill="1F1F1F"/>
+        <w:spacing w:after="0" w:line="285" w:lineRule="atLeast"/>
+        <w:ind w:left="360"/>
+        <w:rPr>
+          <w:rFonts w:ascii="Consolas" w:eastAsia="Times New Roman" w:hAnsi="Consolas" w:cs="Times New Roman"/>
+          <w:noProof w:val="0"/>
+          <w:color w:val="CCCCCC"/>
+          <w:sz w:val="21"/>
+          <w:szCs w:val="21"/>
+          <w:lang w:eastAsia="pt-BR"/>
+        </w:rPr>
+      </w:pPr>
+      <w:r>
+        <w:rPr>
+          <w:rFonts w:ascii="Consolas" w:eastAsia="Times New Roman" w:hAnsi="Consolas" w:cs="Times New Roman"/>
+          <w:noProof w:val="0"/>
+          <w:color w:val="CCCCCC"/>
+          <w:sz w:val="21"/>
+          <w:szCs w:val="21"/>
+          <w:lang w:eastAsia="pt-BR"/>
+        </w:rPr>
+        <w:t xml:space="preserve">    </w:t>
+      </w:r>
+      <w:r>
+        <w:rPr>
+          <w:rFonts w:ascii="Consolas" w:eastAsia="Times New Roman" w:hAnsi="Consolas" w:cs="Times New Roman"/>
+          <w:noProof w:val="0"/>
+          <w:color w:val="9CDCFE"/>
+          <w:sz w:val="21"/>
+          <w:szCs w:val="21"/>
+          <w:lang w:eastAsia="pt-BR"/>
+        </w:rPr>
+        <w:t>"</w:t>
+      </w:r>
+      <w:proofErr w:type="spellStart"/>
+      <w:r>
+        <w:rPr>
+          <w:rFonts w:ascii="Consolas" w:eastAsia="Times New Roman" w:hAnsi="Consolas" w:cs="Times New Roman"/>
+          <w:noProof w:val="0"/>
+          <w:color w:val="9CDCFE"/>
+          <w:sz w:val="21"/>
+          <w:szCs w:val="21"/>
+          <w:lang w:eastAsia="pt-BR"/>
+        </w:rPr>
+        <w:t>dev</w:t>
+      </w:r>
+      <w:proofErr w:type="spellEnd"/>
+      <w:r>
+        <w:rPr>
+          <w:rFonts w:ascii="Consolas" w:eastAsia="Times New Roman" w:hAnsi="Consolas" w:cs="Times New Roman"/>
+          <w:noProof w:val="0"/>
+          <w:color w:val="9CDCFE"/>
+          <w:sz w:val="21"/>
+          <w:szCs w:val="21"/>
+          <w:lang w:eastAsia="pt-BR"/>
+        </w:rPr>
+        <w:t>"</w:t>
+      </w:r>
+      <w:r>
+        <w:rPr>
+          <w:rFonts w:ascii="Consolas" w:eastAsia="Times New Roman" w:hAnsi="Consolas" w:cs="Times New Roman"/>
+          <w:noProof w:val="0"/>
+          <w:color w:val="CCCCCC"/>
+          <w:sz w:val="21"/>
+          <w:szCs w:val="21"/>
+          <w:lang w:eastAsia="pt-BR"/>
+        </w:rPr>
+        <w:t xml:space="preserve">: </w:t>
+      </w:r>
+      <w:r>
+        <w:rPr>
+          <w:rFonts w:ascii="Consolas" w:eastAsia="Times New Roman" w:hAnsi="Consolas" w:cs="Times New Roman"/>
+          <w:noProof w:val="0"/>
+          <w:color w:val="CE9178"/>
+          <w:sz w:val="21"/>
+          <w:szCs w:val="21"/>
+          <w:lang w:eastAsia="pt-BR"/>
+        </w:rPr>
+        <w:t>"</w:t>
+      </w:r>
+      <w:proofErr w:type="spellStart"/>
+      <w:r>
+        <w:rPr>
+          <w:rFonts w:ascii="Consolas" w:eastAsia="Times New Roman" w:hAnsi="Consolas" w:cs="Times New Roman"/>
+          <w:noProof w:val="0"/>
+          <w:color w:val="CE9178"/>
+          <w:sz w:val="21"/>
+          <w:szCs w:val="21"/>
+          <w:lang w:eastAsia="pt-BR"/>
+        </w:rPr>
+        <w:t>nodemon</w:t>
+      </w:r>
+      <w:proofErr w:type="spellEnd"/>
+      <w:r>
+        <w:rPr>
+          <w:rFonts w:ascii="Consolas" w:eastAsia="Times New Roman" w:hAnsi="Consolas" w:cs="Times New Roman"/>
+          <w:noProof w:val="0"/>
+          <w:color w:val="CE9178"/>
+          <w:sz w:val="21"/>
+          <w:szCs w:val="21"/>
+          <w:lang w:eastAsia="pt-BR"/>
+        </w:rPr>
+        <w:t xml:space="preserve"> app.js"</w:t>
+      </w:r>
+    </w:p>
+    <w:p>
+      <w:pPr>
+        <w:shd w:val="clear" w:color="auto" w:fill="1F1F1F"/>
+        <w:spacing w:after="0" w:line="285" w:lineRule="atLeast"/>
+        <w:ind w:left="360"/>
+        <w:rPr>
+          <w:rFonts w:ascii="Consolas" w:eastAsia="Times New Roman" w:hAnsi="Consolas" w:cs="Times New Roman"/>
+          <w:noProof w:val="0"/>
+          <w:color w:val="CCCCCC"/>
+          <w:sz w:val="21"/>
+          <w:szCs w:val="21"/>
+          <w:lang w:eastAsia="pt-BR"/>
+        </w:rPr>
+      </w:pPr>
+      <w:r>
+        <w:rPr>
+          <w:rFonts w:ascii="Consolas" w:eastAsia="Times New Roman" w:hAnsi="Consolas" w:cs="Times New Roman"/>
+          <w:noProof w:val="0"/>
+          <w:color w:val="CCCCCC"/>
+          <w:sz w:val="21"/>
+          <w:szCs w:val="21"/>
+          <w:lang w:eastAsia="pt-BR"/>
+        </w:rPr>
+        <w:t>  },</w:t>
+      </w:r>
+    </w:p>
+    <w:p>
+      <w:pPr>
+        <w:pStyle w:val="PargrafodaLista"/>
+        <w:rPr>
+          <w:sz w:val="24"/>
+          <w:szCs w:val="24"/>
+        </w:rPr>
+      </w:pPr>
+      <w:r>
+        <w:rPr>
+          <w:sz w:val="24"/>
+          <w:szCs w:val="24"/>
+        </w:rPr>
+        <w:t>Adciona o nodemon q permite atualizar os codigos pro localhost sozinho usando npm run dev</w:t>
+      </w:r>
+    </w:p>
+    <w:p>
+      <w:pPr>
+        <w:pStyle w:val="PargrafodaLista"/>
+        <w:rPr>
+          <w:sz w:val="32"/>
+          <w:szCs w:val="32"/>
+        </w:rPr>
+      </w:pPr>
+    </w:p>
+    <w:p>
+      <w:pPr>
+        <w:pStyle w:val="PargrafodaLista"/>
+        <w:numPr>
+          <w:ilvl w:val="0"/>
+          <w:numId w:val="1"/>
+        </w:numPr>
+        <w:rPr>
+          <w:sz w:val="32"/>
+          <w:szCs w:val="32"/>
+        </w:rPr>
+      </w:pPr>
+      <w:r>
+        <w:rPr>
+          <w:sz w:val="32"/>
+          <w:szCs w:val="32"/>
+        </w:rPr>
+        <w:lastRenderedPageBreak/>
+        <w:t xml:space="preserve">Criar pasta </w:t>
+      </w:r>
+      <w:r>
+        <w:rPr>
+          <w:sz w:val="32"/>
+          <w:szCs w:val="32"/>
+        </w:rPr>
+        <w:t>db</w:t>
+      </w:r>
+    </w:p>
+    <w:p>
+      <w:pPr>
+        <w:pStyle w:val="PargrafodaLista"/>
+        <w:rPr>
+          <w:sz w:val="32"/>
+          <w:szCs w:val="32"/>
+        </w:rPr>
+      </w:pPr>
+      <w:r>
+        <w:rPr>
+          <w:sz w:val="24"/>
+          <w:szCs w:val="24"/>
+        </w:rPr>
+        <w:t>Pasta que terá tudo sobre o banco de dados</w:t>
+      </w:r>
+    </w:p>
+    <w:p>
+      <w:pPr>
+        <w:rPr>
+          <w:sz w:val="32"/>
+          <w:szCs w:val="32"/>
+        </w:rPr>
+      </w:pPr>
+    </w:p>
+    <w:p>
+      <w:pPr>
+        <w:pStyle w:val="PargrafodaLista"/>
+        <w:numPr>
+          <w:ilvl w:val="0"/>
+          <w:numId w:val="1"/>
+        </w:numPr>
+        <w:rPr>
+          <w:sz w:val="32"/>
+          <w:szCs w:val="32"/>
+        </w:rPr>
+      </w:pPr>
+      <w:r>
+        <w:rPr>
+          <w:sz w:val="32"/>
+          <w:szCs w:val="32"/>
+        </w:rPr>
+        <w:t xml:space="preserve">Dentro do </w:t>
+      </w:r>
+      <w:r>
+        <w:rPr>
+          <w:sz w:val="32"/>
+          <w:szCs w:val="32"/>
+        </w:rPr>
+        <w:t>db</w:t>
+      </w:r>
+      <w:r>
+        <w:rPr>
+          <w:sz w:val="32"/>
+          <w:szCs w:val="32"/>
+        </w:rPr>
+        <w:t xml:space="preserve"> criar o arquivo connection.js</w:t>
+      </w:r>
+    </w:p>
+    <w:p>
+      <w:pPr>
+        <w:pStyle w:val="PargrafodaLista"/>
+        <w:rPr>
+          <w:sz w:val="24"/>
+          <w:szCs w:val="24"/>
+        </w:rPr>
+      </w:pPr>
+      <w:r>
+        <w:rPr>
+          <w:sz w:val="24"/>
+          <w:szCs w:val="24"/>
+        </w:rPr>
+        <w:t>Que conectará com o banco de dados</w:t>
+      </w:r>
+    </w:p>
+    <w:p>
+      <w:pPr>
+        <w:pStyle w:val="PargrafodaLista"/>
+        <w:rPr>
+          <w:sz w:val="24"/>
+          <w:szCs w:val="24"/>
+        </w:rPr>
+      </w:pPr>
+    </w:p>
+    <w:p>
+      <w:pPr>
+        <w:pStyle w:val="PargrafodaLista"/>
+        <w:numPr>
+          <w:ilvl w:val="0"/>
+          <w:numId w:val="1"/>
+        </w:numPr>
+        <w:rPr>
+          <w:sz w:val="32"/>
+          <w:szCs w:val="32"/>
+        </w:rPr>
+      </w:pPr>
+      <w:r>
+        <w:rPr>
+          <w:sz w:val="32"/>
+          <w:szCs w:val="32"/>
+        </w:rPr>
+        <w:t xml:space="preserve">No connection: </w:t>
+      </w:r>
+    </w:p>
+    <w:p>
+      <w:pPr>
         <w:pStyle w:val="PargrafodaLista"/>
         <w:shd w:val="clear" w:color="auto" w:fill="1F1F1F"/>
         <w:spacing w:after="0" w:line="285" w:lineRule="atLeast"/>
@@ -848,9 +1608,542 @@
           <w:color w:val="CCCCCC"/>
           <w:sz w:val="21"/>
           <w:szCs w:val="21"/>
-          <w:lang w:eastAsia="pt-BR"/>
-        </w:rPr>
-      </w:pPr>
+          <w:lang w:val="en-US" w:eastAsia="pt-BR"/>
+        </w:rPr>
+      </w:pPr>
+      <w:r>
+        <w:rPr>
+          <w:rFonts w:ascii="Consolas" w:eastAsia="Times New Roman" w:hAnsi="Consolas" w:cs="Times New Roman"/>
+          <w:noProof w:val="0"/>
+          <w:color w:val="569CD6"/>
+          <w:sz w:val="21"/>
+          <w:szCs w:val="21"/>
+          <w:lang w:val="en-US" w:eastAsia="pt-BR"/>
+        </w:rPr>
+        <w:t>const</w:t>
+      </w:r>
+      <w:r>
+        <w:rPr>
+          <w:rFonts w:ascii="Consolas" w:eastAsia="Times New Roman" w:hAnsi="Consolas" w:cs="Times New Roman"/>
+          <w:noProof w:val="0"/>
+          <w:color w:val="CCCCCC"/>
+          <w:sz w:val="21"/>
+          <w:szCs w:val="21"/>
+          <w:lang w:val="en-US" w:eastAsia="pt-BR"/>
+        </w:rPr>
+        <w:t xml:space="preserve"> </w:t>
+      </w:r>
+      <w:proofErr w:type="spellStart"/>
+      <w:r>
+        <w:rPr>
+          <w:rFonts w:ascii="Consolas" w:eastAsia="Times New Roman" w:hAnsi="Consolas" w:cs="Times New Roman"/>
+          <w:noProof w:val="0"/>
+          <w:color w:val="4FC1FF"/>
+          <w:sz w:val="21"/>
+          <w:szCs w:val="21"/>
+          <w:lang w:val="en-US" w:eastAsia="pt-BR"/>
+        </w:rPr>
+        <w:t>Sequelize</w:t>
+      </w:r>
+      <w:proofErr w:type="spellEnd"/>
+      <w:r>
+        <w:rPr>
+          <w:rFonts w:ascii="Consolas" w:eastAsia="Times New Roman" w:hAnsi="Consolas" w:cs="Times New Roman"/>
+          <w:noProof w:val="0"/>
+          <w:color w:val="CCCCCC"/>
+          <w:sz w:val="21"/>
+          <w:szCs w:val="21"/>
+          <w:lang w:val="en-US" w:eastAsia="pt-BR"/>
+        </w:rPr>
+        <w:t xml:space="preserve"> </w:t>
+      </w:r>
+      <w:r>
+        <w:rPr>
+          <w:rFonts w:ascii="Consolas" w:eastAsia="Times New Roman" w:hAnsi="Consolas" w:cs="Times New Roman"/>
+          <w:noProof w:val="0"/>
+          <w:color w:val="D4D4D4"/>
+          <w:sz w:val="21"/>
+          <w:szCs w:val="21"/>
+          <w:lang w:val="en-US" w:eastAsia="pt-BR"/>
+        </w:rPr>
+        <w:t>=</w:t>
+      </w:r>
+      <w:r>
+        <w:rPr>
+          <w:rFonts w:ascii="Consolas" w:eastAsia="Times New Roman" w:hAnsi="Consolas" w:cs="Times New Roman"/>
+          <w:noProof w:val="0"/>
+          <w:color w:val="CCCCCC"/>
+          <w:sz w:val="21"/>
+          <w:szCs w:val="21"/>
+          <w:lang w:val="en-US" w:eastAsia="pt-BR"/>
+        </w:rPr>
+        <w:t xml:space="preserve"> </w:t>
+      </w:r>
+      <w:r>
+        <w:rPr>
+          <w:rFonts w:ascii="Consolas" w:eastAsia="Times New Roman" w:hAnsi="Consolas" w:cs="Times New Roman"/>
+          <w:noProof w:val="0"/>
+          <w:color w:val="DCDCAA"/>
+          <w:sz w:val="21"/>
+          <w:szCs w:val="21"/>
+          <w:lang w:val="en-US" w:eastAsia="pt-BR"/>
+        </w:rPr>
+        <w:t>require</w:t>
+      </w:r>
+      <w:r>
+        <w:rPr>
+          <w:rFonts w:ascii="Consolas" w:eastAsia="Times New Roman" w:hAnsi="Consolas" w:cs="Times New Roman"/>
+          <w:noProof w:val="0"/>
+          <w:color w:val="CCCCCC"/>
+          <w:sz w:val="21"/>
+          <w:szCs w:val="21"/>
+          <w:lang w:val="en-US" w:eastAsia="pt-BR"/>
+        </w:rPr>
+        <w:t>(</w:t>
+      </w:r>
+      <w:r>
+        <w:rPr>
+          <w:rFonts w:ascii="Consolas" w:eastAsia="Times New Roman" w:hAnsi="Consolas" w:cs="Times New Roman"/>
+          <w:noProof w:val="0"/>
+          <w:color w:val="CE9178"/>
+          <w:sz w:val="21"/>
+          <w:szCs w:val="21"/>
+          <w:lang w:val="en-US" w:eastAsia="pt-BR"/>
+        </w:rPr>
+        <w:t>"</w:t>
+      </w:r>
+      <w:proofErr w:type="spellStart"/>
+      <w:r>
+        <w:rPr>
+          <w:rFonts w:ascii="Consolas" w:eastAsia="Times New Roman" w:hAnsi="Consolas" w:cs="Times New Roman"/>
+          <w:noProof w:val="0"/>
+          <w:color w:val="CE9178"/>
+          <w:sz w:val="21"/>
+          <w:szCs w:val="21"/>
+          <w:lang w:val="en-US" w:eastAsia="pt-BR"/>
+        </w:rPr>
+        <w:t>sequelize</w:t>
+      </w:r>
+      <w:proofErr w:type="spellEnd"/>
+      <w:r>
+        <w:rPr>
+          <w:rFonts w:ascii="Consolas" w:eastAsia="Times New Roman" w:hAnsi="Consolas" w:cs="Times New Roman"/>
+          <w:noProof w:val="0"/>
+          <w:color w:val="CE9178"/>
+          <w:sz w:val="21"/>
+          <w:szCs w:val="21"/>
+          <w:lang w:val="en-US" w:eastAsia="pt-BR"/>
+        </w:rPr>
+        <w:t>"</w:t>
+      </w:r>
+      <w:r>
+        <w:rPr>
+          <w:rFonts w:ascii="Consolas" w:eastAsia="Times New Roman" w:hAnsi="Consolas" w:cs="Times New Roman"/>
+          <w:noProof w:val="0"/>
+          <w:color w:val="CCCCCC"/>
+          <w:sz w:val="21"/>
+          <w:szCs w:val="21"/>
+          <w:lang w:val="en-US" w:eastAsia="pt-BR"/>
+        </w:rPr>
+        <w:t>)</w:t>
+      </w:r>
+    </w:p>
+    <w:p>
+      <w:pPr>
+        <w:pStyle w:val="PargrafodaLista"/>
+        <w:shd w:val="clear" w:color="auto" w:fill="1F1F1F"/>
+        <w:spacing w:after="0" w:line="285" w:lineRule="atLeast"/>
+        <w:rPr>
+          <w:rFonts w:ascii="Consolas" w:eastAsia="Times New Roman" w:hAnsi="Consolas" w:cs="Times New Roman"/>
+          <w:noProof w:val="0"/>
+          <w:color w:val="CCCCCC"/>
+          <w:sz w:val="21"/>
+          <w:szCs w:val="21"/>
+          <w:lang w:val="en-US" w:eastAsia="pt-BR"/>
+        </w:rPr>
+      </w:pPr>
+    </w:p>
+    <w:p>
+      <w:pPr>
+        <w:pStyle w:val="PargrafodaLista"/>
+        <w:shd w:val="clear" w:color="auto" w:fill="1F1F1F"/>
+        <w:spacing w:after="0" w:line="285" w:lineRule="atLeast"/>
+        <w:rPr>
+          <w:rFonts w:ascii="Consolas" w:eastAsia="Times New Roman" w:hAnsi="Consolas" w:cs="Times New Roman"/>
+          <w:noProof w:val="0"/>
+          <w:color w:val="CCCCCC"/>
+          <w:sz w:val="21"/>
+          <w:szCs w:val="21"/>
+          <w:lang w:val="en-US" w:eastAsia="pt-BR"/>
+        </w:rPr>
+      </w:pPr>
+      <w:r>
+        <w:rPr>
+          <w:rFonts w:ascii="Consolas" w:eastAsia="Times New Roman" w:hAnsi="Consolas" w:cs="Times New Roman"/>
+          <w:noProof w:val="0"/>
+          <w:color w:val="569CD6"/>
+          <w:sz w:val="21"/>
+          <w:szCs w:val="21"/>
+          <w:lang w:val="en-US" w:eastAsia="pt-BR"/>
+        </w:rPr>
+        <w:t>const</w:t>
+      </w:r>
+      <w:r>
+        <w:rPr>
+          <w:rFonts w:ascii="Consolas" w:eastAsia="Times New Roman" w:hAnsi="Consolas" w:cs="Times New Roman"/>
+          <w:noProof w:val="0"/>
+          <w:color w:val="CCCCCC"/>
+          <w:sz w:val="21"/>
+          <w:szCs w:val="21"/>
+          <w:lang w:val="en-US" w:eastAsia="pt-BR"/>
+        </w:rPr>
+        <w:t xml:space="preserve"> </w:t>
+      </w:r>
+      <w:proofErr w:type="spellStart"/>
+      <w:r>
+        <w:rPr>
+          <w:rFonts w:ascii="Consolas" w:eastAsia="Times New Roman" w:hAnsi="Consolas" w:cs="Times New Roman"/>
+          <w:noProof w:val="0"/>
+          <w:color w:val="4FC1FF"/>
+          <w:sz w:val="21"/>
+          <w:szCs w:val="21"/>
+          <w:lang w:val="en-US" w:eastAsia="pt-BR"/>
+        </w:rPr>
+        <w:t>sequelize</w:t>
+      </w:r>
+      <w:proofErr w:type="spellEnd"/>
+      <w:r>
+        <w:rPr>
+          <w:rFonts w:ascii="Consolas" w:eastAsia="Times New Roman" w:hAnsi="Consolas" w:cs="Times New Roman"/>
+          <w:noProof w:val="0"/>
+          <w:color w:val="CCCCCC"/>
+          <w:sz w:val="21"/>
+          <w:szCs w:val="21"/>
+          <w:lang w:val="en-US" w:eastAsia="pt-BR"/>
+        </w:rPr>
+        <w:t xml:space="preserve"> </w:t>
+      </w:r>
+      <w:r>
+        <w:rPr>
+          <w:rFonts w:ascii="Consolas" w:eastAsia="Times New Roman" w:hAnsi="Consolas" w:cs="Times New Roman"/>
+          <w:noProof w:val="0"/>
+          <w:color w:val="D4D4D4"/>
+          <w:sz w:val="21"/>
+          <w:szCs w:val="21"/>
+          <w:lang w:val="en-US" w:eastAsia="pt-BR"/>
+        </w:rPr>
+        <w:t>=</w:t>
+      </w:r>
+      <w:r>
+        <w:rPr>
+          <w:rFonts w:ascii="Consolas" w:eastAsia="Times New Roman" w:hAnsi="Consolas" w:cs="Times New Roman"/>
+          <w:noProof w:val="0"/>
+          <w:color w:val="CCCCCC"/>
+          <w:sz w:val="21"/>
+          <w:szCs w:val="21"/>
+          <w:lang w:val="en-US" w:eastAsia="pt-BR"/>
+        </w:rPr>
+        <w:t xml:space="preserve"> </w:t>
+      </w:r>
+      <w:r>
+        <w:rPr>
+          <w:rFonts w:ascii="Consolas" w:eastAsia="Times New Roman" w:hAnsi="Consolas" w:cs="Times New Roman"/>
+          <w:noProof w:val="0"/>
+          <w:color w:val="569CD6"/>
+          <w:sz w:val="21"/>
+          <w:szCs w:val="21"/>
+          <w:lang w:val="en-US" w:eastAsia="pt-BR"/>
+        </w:rPr>
+        <w:t>new</w:t>
+      </w:r>
+      <w:r>
+        <w:rPr>
+          <w:rFonts w:ascii="Consolas" w:eastAsia="Times New Roman" w:hAnsi="Consolas" w:cs="Times New Roman"/>
+          <w:noProof w:val="0"/>
+          <w:color w:val="CCCCCC"/>
+          <w:sz w:val="21"/>
+          <w:szCs w:val="21"/>
+          <w:lang w:val="en-US" w:eastAsia="pt-BR"/>
+        </w:rPr>
+        <w:t xml:space="preserve"> </w:t>
+      </w:r>
+      <w:proofErr w:type="spellStart"/>
+      <w:proofErr w:type="gramStart"/>
+      <w:r>
+        <w:rPr>
+          <w:rFonts w:ascii="Consolas" w:eastAsia="Times New Roman" w:hAnsi="Consolas" w:cs="Times New Roman"/>
+          <w:noProof w:val="0"/>
+          <w:color w:val="DCDCAA"/>
+          <w:sz w:val="21"/>
+          <w:szCs w:val="21"/>
+          <w:lang w:val="en-US" w:eastAsia="pt-BR"/>
+        </w:rPr>
+        <w:t>Sequelize</w:t>
+      </w:r>
+      <w:proofErr w:type="spellEnd"/>
+      <w:r>
+        <w:rPr>
+          <w:rFonts w:ascii="Consolas" w:eastAsia="Times New Roman" w:hAnsi="Consolas" w:cs="Times New Roman"/>
+          <w:noProof w:val="0"/>
+          <w:color w:val="CCCCCC"/>
+          <w:sz w:val="21"/>
+          <w:szCs w:val="21"/>
+          <w:lang w:val="en-US" w:eastAsia="pt-BR"/>
+        </w:rPr>
+        <w:t>(</w:t>
+      </w:r>
+      <w:proofErr w:type="gramEnd"/>
+      <w:r>
+        <w:rPr>
+          <w:rFonts w:ascii="Consolas" w:eastAsia="Times New Roman" w:hAnsi="Consolas" w:cs="Times New Roman"/>
+          <w:noProof w:val="0"/>
+          <w:color w:val="CCCCCC"/>
+          <w:sz w:val="21"/>
+          <w:szCs w:val="21"/>
+          <w:lang w:val="en-US" w:eastAsia="pt-BR"/>
+        </w:rPr>
+        <w:t>{</w:t>
+      </w:r>
+    </w:p>
+    <w:p>
+      <w:pPr>
+        <w:pStyle w:val="PargrafodaLista"/>
+        <w:shd w:val="clear" w:color="auto" w:fill="1F1F1F"/>
+        <w:spacing w:after="0" w:line="285" w:lineRule="atLeast"/>
+        <w:rPr>
+          <w:rFonts w:ascii="Consolas" w:eastAsia="Times New Roman" w:hAnsi="Consolas" w:cs="Times New Roman"/>
+          <w:noProof w:val="0"/>
+          <w:color w:val="CCCCCC"/>
+          <w:sz w:val="21"/>
+          <w:szCs w:val="21"/>
+          <w:lang w:val="en-US" w:eastAsia="pt-BR"/>
+        </w:rPr>
+      </w:pPr>
+      <w:r>
+        <w:rPr>
+          <w:rFonts w:ascii="Consolas" w:eastAsia="Times New Roman" w:hAnsi="Consolas" w:cs="Times New Roman"/>
+          <w:noProof w:val="0"/>
+          <w:color w:val="CCCCCC"/>
+          <w:sz w:val="21"/>
+          <w:szCs w:val="21"/>
+          <w:lang w:val="en-US" w:eastAsia="pt-BR"/>
+        </w:rPr>
+        <w:t xml:space="preserve">    </w:t>
+      </w:r>
+      <w:r>
+        <w:rPr>
+          <w:rFonts w:ascii="Consolas" w:eastAsia="Times New Roman" w:hAnsi="Consolas" w:cs="Times New Roman"/>
+          <w:noProof w:val="0"/>
+          <w:color w:val="9CDCFE"/>
+          <w:sz w:val="21"/>
+          <w:szCs w:val="21"/>
+          <w:lang w:val="en-US" w:eastAsia="pt-BR"/>
+        </w:rPr>
+        <w:t>dialect:</w:t>
+      </w:r>
+      <w:r>
+        <w:rPr>
+          <w:rFonts w:ascii="Consolas" w:eastAsia="Times New Roman" w:hAnsi="Consolas" w:cs="Times New Roman"/>
+          <w:noProof w:val="0"/>
+          <w:color w:val="CCCCCC"/>
+          <w:sz w:val="21"/>
+          <w:szCs w:val="21"/>
+          <w:lang w:val="en-US" w:eastAsia="pt-BR"/>
+        </w:rPr>
+        <w:t xml:space="preserve"> </w:t>
+      </w:r>
+      <w:r>
+        <w:rPr>
+          <w:rFonts w:ascii="Consolas" w:eastAsia="Times New Roman" w:hAnsi="Consolas" w:cs="Times New Roman"/>
+          <w:noProof w:val="0"/>
+          <w:color w:val="CE9178"/>
+          <w:sz w:val="21"/>
+          <w:szCs w:val="21"/>
+          <w:lang w:val="en-US" w:eastAsia="pt-BR"/>
+        </w:rPr>
+        <w:t>"</w:t>
+      </w:r>
+      <w:proofErr w:type="spellStart"/>
+      <w:r>
+        <w:rPr>
+          <w:rFonts w:ascii="Consolas" w:eastAsia="Times New Roman" w:hAnsi="Consolas" w:cs="Times New Roman"/>
+          <w:noProof w:val="0"/>
+          <w:color w:val="CE9178"/>
+          <w:sz w:val="21"/>
+          <w:szCs w:val="21"/>
+          <w:lang w:val="en-US" w:eastAsia="pt-BR"/>
+        </w:rPr>
+        <w:t>sqlite</w:t>
+      </w:r>
+      <w:proofErr w:type="spellEnd"/>
+      <w:r>
+        <w:rPr>
+          <w:rFonts w:ascii="Consolas" w:eastAsia="Times New Roman" w:hAnsi="Consolas" w:cs="Times New Roman"/>
+          <w:noProof w:val="0"/>
+          <w:color w:val="CE9178"/>
+          <w:sz w:val="21"/>
+          <w:szCs w:val="21"/>
+          <w:lang w:val="en-US" w:eastAsia="pt-BR"/>
+        </w:rPr>
+        <w:t>"</w:t>
+      </w:r>
+      <w:r>
+        <w:rPr>
+          <w:rFonts w:ascii="Consolas" w:eastAsia="Times New Roman" w:hAnsi="Consolas" w:cs="Times New Roman"/>
+          <w:noProof w:val="0"/>
+          <w:color w:val="CCCCCC"/>
+          <w:sz w:val="21"/>
+          <w:szCs w:val="21"/>
+          <w:lang w:val="en-US" w:eastAsia="pt-BR"/>
+        </w:rPr>
+        <w:t>,</w:t>
+      </w:r>
+    </w:p>
+    <w:p>
+      <w:pPr>
+        <w:pStyle w:val="PargrafodaLista"/>
+        <w:shd w:val="clear" w:color="auto" w:fill="1F1F1F"/>
+        <w:spacing w:after="0" w:line="285" w:lineRule="atLeast"/>
+        <w:rPr>
+          <w:rFonts w:ascii="Consolas" w:eastAsia="Times New Roman" w:hAnsi="Consolas" w:cs="Times New Roman"/>
+          <w:noProof w:val="0"/>
+          <w:color w:val="CCCCCC"/>
+          <w:sz w:val="21"/>
+          <w:szCs w:val="21"/>
+          <w:lang w:val="en-US" w:eastAsia="pt-BR"/>
+        </w:rPr>
+      </w:pPr>
+      <w:r>
+        <w:rPr>
+          <w:rFonts w:ascii="Consolas" w:eastAsia="Times New Roman" w:hAnsi="Consolas" w:cs="Times New Roman"/>
+          <w:noProof w:val="0"/>
+          <w:color w:val="CCCCCC"/>
+          <w:sz w:val="21"/>
+          <w:szCs w:val="21"/>
+          <w:lang w:val="en-US" w:eastAsia="pt-BR"/>
+        </w:rPr>
+        <w:t xml:space="preserve">    </w:t>
+      </w:r>
+      <w:r>
+        <w:rPr>
+          <w:rFonts w:ascii="Consolas" w:eastAsia="Times New Roman" w:hAnsi="Consolas" w:cs="Times New Roman"/>
+          <w:noProof w:val="0"/>
+          <w:color w:val="9CDCFE"/>
+          <w:sz w:val="21"/>
+          <w:szCs w:val="21"/>
+          <w:lang w:val="en-US" w:eastAsia="pt-BR"/>
+        </w:rPr>
+        <w:t>storage:</w:t>
+      </w:r>
+      <w:r>
+        <w:rPr>
+          <w:rFonts w:ascii="Consolas" w:eastAsia="Times New Roman" w:hAnsi="Consolas" w:cs="Times New Roman"/>
+          <w:noProof w:val="0"/>
+          <w:color w:val="CCCCCC"/>
+          <w:sz w:val="21"/>
+          <w:szCs w:val="21"/>
+          <w:lang w:val="en-US" w:eastAsia="pt-BR"/>
+        </w:rPr>
+        <w:t xml:space="preserve"> </w:t>
+      </w:r>
+      <w:proofErr w:type="gramStart"/>
+      <w:r>
+        <w:rPr>
+          <w:rFonts w:ascii="Consolas" w:eastAsia="Times New Roman" w:hAnsi="Consolas" w:cs="Times New Roman"/>
+          <w:noProof w:val="0"/>
+          <w:color w:val="CE9178"/>
+          <w:sz w:val="21"/>
+          <w:szCs w:val="21"/>
+          <w:lang w:val="en-US" w:eastAsia="pt-BR"/>
+        </w:rPr>
+        <w:t>".</w:t>
+      </w:r>
+      <w:r>
+        <w:rPr>
+          <w:rFonts w:ascii="Consolas" w:eastAsia="Times New Roman" w:hAnsi="Consolas" w:cs="Times New Roman"/>
+          <w:noProof w:val="0"/>
+          <w:color w:val="CE9178"/>
+          <w:sz w:val="21"/>
+          <w:szCs w:val="21"/>
+          <w:lang w:val="en-US" w:eastAsia="pt-BR"/>
+        </w:rPr>
+        <w:t>/</w:t>
+      </w:r>
+      <w:proofErr w:type="spellStart"/>
+      <w:proofErr w:type="gramEnd"/>
+      <w:r>
+        <w:rPr>
+          <w:rFonts w:ascii="Consolas" w:eastAsia="Times New Roman" w:hAnsi="Consolas" w:cs="Times New Roman"/>
+          <w:noProof w:val="0"/>
+          <w:color w:val="CE9178"/>
+          <w:sz w:val="21"/>
+          <w:szCs w:val="21"/>
+          <w:lang w:val="en-US" w:eastAsia="pt-BR"/>
+        </w:rPr>
+        <w:t>db</w:t>
+      </w:r>
+      <w:proofErr w:type="spellEnd"/>
+      <w:r>
+        <w:rPr>
+          <w:rFonts w:ascii="Consolas" w:eastAsia="Times New Roman" w:hAnsi="Consolas" w:cs="Times New Roman"/>
+          <w:noProof w:val="0"/>
+          <w:color w:val="CE9178"/>
+          <w:sz w:val="21"/>
+          <w:szCs w:val="21"/>
+          <w:lang w:val="en-US" w:eastAsia="pt-BR"/>
+        </w:rPr>
+        <w:t>/</w:t>
+      </w:r>
+      <w:proofErr w:type="spellStart"/>
+      <w:r>
+        <w:rPr>
+          <w:rFonts w:ascii="Consolas" w:eastAsia="Times New Roman" w:hAnsi="Consolas" w:cs="Times New Roman"/>
+          <w:noProof w:val="0"/>
+          <w:color w:val="CE9178"/>
+          <w:sz w:val="21"/>
+          <w:szCs w:val="21"/>
+          <w:lang w:val="en-US" w:eastAsia="pt-BR"/>
+        </w:rPr>
+        <w:t>app.db</w:t>
+      </w:r>
+      <w:proofErr w:type="spellEnd"/>
+      <w:r>
+        <w:rPr>
+          <w:rFonts w:ascii="Consolas" w:eastAsia="Times New Roman" w:hAnsi="Consolas" w:cs="Times New Roman"/>
+          <w:noProof w:val="0"/>
+          <w:color w:val="CE9178"/>
+          <w:sz w:val="21"/>
+          <w:szCs w:val="21"/>
+          <w:lang w:val="en-US" w:eastAsia="pt-BR"/>
+        </w:rPr>
+        <w:t>"</w:t>
+      </w:r>
+    </w:p>
+    <w:p>
+      <w:pPr>
+        <w:pStyle w:val="PargrafodaLista"/>
+        <w:shd w:val="clear" w:color="auto" w:fill="1F1F1F"/>
+        <w:spacing w:after="0" w:line="285" w:lineRule="atLeast"/>
+        <w:rPr>
+          <w:rFonts w:ascii="Consolas" w:eastAsia="Times New Roman" w:hAnsi="Consolas" w:cs="Times New Roman"/>
+          <w:noProof w:val="0"/>
+          <w:color w:val="CCCCCC"/>
+          <w:sz w:val="21"/>
+          <w:szCs w:val="21"/>
+          <w:lang w:val="en-US" w:eastAsia="pt-BR"/>
+        </w:rPr>
+      </w:pPr>
+      <w:r>
+        <w:rPr>
+          <w:rFonts w:ascii="Consolas" w:eastAsia="Times New Roman" w:hAnsi="Consolas" w:cs="Times New Roman"/>
+          <w:noProof w:val="0"/>
+          <w:color w:val="CCCCCC"/>
+          <w:sz w:val="21"/>
+          <w:szCs w:val="21"/>
+          <w:lang w:val="en-US" w:eastAsia="pt-BR"/>
+        </w:rPr>
+        <w:t>})</w:t>
+      </w:r>
     </w:p>
     <w:p>
       <w:pPr>
@@ -877,7 +2170,7 @@
           <w:szCs w:val="21"/>
           <w:lang w:eastAsia="pt-BR"/>
         </w:rPr>
-        <w:t>app</w:t>
+        <w:t>module</w:t>
       </w:r>
       <w:r>
         <w:rPr>
@@ -894,159 +2187,386 @@
         <w:rPr>
           <w:rFonts w:ascii="Consolas" w:eastAsia="Times New Roman" w:hAnsi="Consolas" w:cs="Times New Roman"/>
           <w:noProof w:val="0"/>
-          <w:color w:val="DCDCAA"/>
-          <w:sz w:val="21"/>
-          <w:szCs w:val="21"/>
-          <w:lang w:eastAsia="pt-BR"/>
-        </w:rPr>
-        <w:t>get</w:t>
+          <w:color w:val="4FC1FF"/>
+          <w:sz w:val="21"/>
+          <w:szCs w:val="21"/>
+          <w:lang w:eastAsia="pt-BR"/>
+        </w:rPr>
+        <w:t>exports</w:t>
       </w:r>
       <w:proofErr w:type="spellEnd"/>
-      <w:r>
-        <w:rPr>
-          <w:rFonts w:ascii="Consolas" w:eastAsia="Times New Roman" w:hAnsi="Consolas" w:cs="Times New Roman"/>
-          <w:noProof w:val="0"/>
-          <w:color w:val="CCCCCC"/>
-          <w:sz w:val="21"/>
-          <w:szCs w:val="21"/>
-          <w:lang w:eastAsia="pt-BR"/>
-        </w:rPr>
-        <w:t>(</w:t>
-      </w:r>
       <w:proofErr w:type="gramEnd"/>
       <w:r>
         <w:rPr>
           <w:rFonts w:ascii="Consolas" w:eastAsia="Times New Roman" w:hAnsi="Consolas" w:cs="Times New Roman"/>
           <w:noProof w:val="0"/>
-          <w:color w:val="CE9178"/>
-          <w:sz w:val="21"/>
-          <w:szCs w:val="21"/>
-          <w:lang w:eastAsia="pt-BR"/>
-        </w:rPr>
-        <w:t>"/"</w:t>
-      </w:r>
-      <w:r>
-        <w:rPr>
-          <w:rFonts w:ascii="Consolas" w:eastAsia="Times New Roman" w:hAnsi="Consolas" w:cs="Times New Roman"/>
-          <w:noProof w:val="0"/>
-          <w:color w:val="CCCCCC"/>
-          <w:sz w:val="21"/>
-          <w:szCs w:val="21"/>
-          <w:lang w:eastAsia="pt-BR"/>
-        </w:rPr>
-        <w:t>, (</w:t>
+          <w:color w:val="CCCCCC"/>
+          <w:sz w:val="21"/>
+          <w:szCs w:val="21"/>
+          <w:lang w:eastAsia="pt-BR"/>
+        </w:rPr>
+        <w:t xml:space="preserve"> </w:t>
+      </w:r>
+      <w:r>
+        <w:rPr>
+          <w:rFonts w:ascii="Consolas" w:eastAsia="Times New Roman" w:hAnsi="Consolas" w:cs="Times New Roman"/>
+          <w:noProof w:val="0"/>
+          <w:color w:val="D4D4D4"/>
+          <w:sz w:val="21"/>
+          <w:szCs w:val="21"/>
+          <w:lang w:eastAsia="pt-BR"/>
+        </w:rPr>
+        <w:t>=</w:t>
+      </w:r>
+      <w:r>
+        <w:rPr>
+          <w:rFonts w:ascii="Consolas" w:eastAsia="Times New Roman" w:hAnsi="Consolas" w:cs="Times New Roman"/>
+          <w:noProof w:val="0"/>
+          <w:color w:val="CCCCCC"/>
+          <w:sz w:val="21"/>
+          <w:szCs w:val="21"/>
+          <w:lang w:eastAsia="pt-BR"/>
+        </w:rPr>
+        <w:t xml:space="preserve"> </w:t>
       </w:r>
       <w:proofErr w:type="spellStart"/>
       <w:r>
         <w:rPr>
           <w:rFonts w:ascii="Consolas" w:eastAsia="Times New Roman" w:hAnsi="Consolas" w:cs="Times New Roman"/>
           <w:noProof w:val="0"/>
-          <w:color w:val="9CDCFE"/>
-          <w:sz w:val="21"/>
-          <w:szCs w:val="21"/>
-          <w:lang w:eastAsia="pt-BR"/>
-        </w:rPr>
-        <w:t>req</w:t>
+          <w:color w:val="4FC1FF"/>
+          <w:sz w:val="21"/>
+          <w:szCs w:val="21"/>
+          <w:lang w:eastAsia="pt-BR"/>
+        </w:rPr>
+        <w:t>sequelize</w:t>
       </w:r>
       <w:proofErr w:type="spellEnd"/>
-      <w:r>
-        <w:rPr>
-          <w:rFonts w:ascii="Consolas" w:eastAsia="Times New Roman" w:hAnsi="Consolas" w:cs="Times New Roman"/>
-          <w:noProof w:val="0"/>
-          <w:color w:val="CCCCCC"/>
-          <w:sz w:val="21"/>
-          <w:szCs w:val="21"/>
-          <w:lang w:eastAsia="pt-BR"/>
-        </w:rPr>
-        <w:t xml:space="preserve">, </w:t>
-      </w:r>
-      <w:r>
-        <w:rPr>
-          <w:rFonts w:ascii="Consolas" w:eastAsia="Times New Roman" w:hAnsi="Consolas" w:cs="Times New Roman"/>
-          <w:noProof w:val="0"/>
-          <w:color w:val="9CDCFE"/>
-          <w:sz w:val="21"/>
-          <w:szCs w:val="21"/>
-          <w:lang w:eastAsia="pt-BR"/>
-        </w:rPr>
-        <w:t>res</w:t>
-      </w:r>
-      <w:r>
-        <w:rPr>
-          <w:rFonts w:ascii="Consolas" w:eastAsia="Times New Roman" w:hAnsi="Consolas" w:cs="Times New Roman"/>
-          <w:noProof w:val="0"/>
-          <w:color w:val="CCCCCC"/>
-          <w:sz w:val="21"/>
-          <w:szCs w:val="21"/>
-          <w:lang w:eastAsia="pt-BR"/>
-        </w:rPr>
-        <w:t xml:space="preserve">) </w:t>
-      </w:r>
-      <w:r>
-        <w:rPr>
-          <w:rFonts w:ascii="Consolas" w:eastAsia="Times New Roman" w:hAnsi="Consolas" w:cs="Times New Roman"/>
-          <w:noProof w:val="0"/>
-          <w:color w:val="569CD6"/>
-          <w:sz w:val="21"/>
-          <w:szCs w:val="21"/>
-          <w:lang w:eastAsia="pt-BR"/>
-        </w:rPr>
-        <w:t>=&gt;</w:t>
-      </w:r>
-      <w:r>
-        <w:rPr>
-          <w:rFonts w:ascii="Consolas" w:eastAsia="Times New Roman" w:hAnsi="Consolas" w:cs="Times New Roman"/>
-          <w:noProof w:val="0"/>
-          <w:color w:val="CCCCCC"/>
-          <w:sz w:val="21"/>
-          <w:szCs w:val="21"/>
-          <w:lang w:eastAsia="pt-BR"/>
-        </w:rPr>
-        <w:t xml:space="preserve"> {</w:t>
+    </w:p>
+    <w:p>
+      <w:pPr>
+        <w:pStyle w:val="PargrafodaLista"/>
+        <w:rPr>
+          <w:sz w:val="24"/>
+          <w:szCs w:val="24"/>
+        </w:rPr>
+      </w:pPr>
+      <w:r>
+        <w:rPr>
+          <w:sz w:val="24"/>
+          <w:szCs w:val="24"/>
+        </w:rPr>
+        <w:t>Vai conectar o banco de d</w:t>
+      </w:r>
+      <w:r>
+        <w:rPr>
+          <w:sz w:val="24"/>
+          <w:szCs w:val="24"/>
+        </w:rPr>
+        <w:t>ados sqlite e exportar</w:t>
+      </w:r>
+    </w:p>
+    <w:p>
+      <w:pPr>
+        <w:pStyle w:val="PargrafodaLista"/>
+        <w:rPr>
+          <w:sz w:val="24"/>
+          <w:szCs w:val="24"/>
+        </w:rPr>
+      </w:pPr>
+    </w:p>
+    <w:p>
+      <w:pPr>
+        <w:pStyle w:val="PargrafodaLista"/>
+        <w:numPr>
+          <w:ilvl w:val="0"/>
+          <w:numId w:val="1"/>
+        </w:numPr>
+        <w:rPr>
+          <w:sz w:val="32"/>
+          <w:szCs w:val="32"/>
+        </w:rPr>
+      </w:pPr>
+      <w:r>
+        <w:rPr>
+          <w:sz w:val="32"/>
+          <w:szCs w:val="32"/>
+        </w:rPr>
+        <w:t>No app.js</w:t>
+      </w:r>
+      <w:r>
+        <w:rPr>
+          <w:sz w:val="32"/>
+          <w:szCs w:val="32"/>
+        </w:rPr>
+        <w:t>:</w:t>
       </w:r>
     </w:p>
     <w:p>
       <w:pPr>
         <w:shd w:val="clear" w:color="auto" w:fill="1F1F1F"/>
         <w:spacing w:after="0" w:line="285" w:lineRule="atLeast"/>
-        <w:ind w:firstLine="708"/>
-        <w:rPr>
-          <w:rFonts w:ascii="Consolas" w:eastAsia="Times New Roman" w:hAnsi="Consolas" w:cs="Times New Roman"/>
-          <w:noProof w:val="0"/>
-          <w:color w:val="CCCCCC"/>
-          <w:sz w:val="21"/>
-          <w:szCs w:val="21"/>
-          <w:lang w:eastAsia="pt-BR"/>
-        </w:rPr>
-      </w:pPr>
-      <w:r>
-        <w:rPr>
-          <w:rFonts w:ascii="Consolas" w:eastAsia="Times New Roman" w:hAnsi="Consolas" w:cs="Times New Roman"/>
-          <w:noProof w:val="0"/>
-          <w:color w:val="CCCCCC"/>
-          <w:sz w:val="21"/>
-          <w:szCs w:val="21"/>
-          <w:lang w:eastAsia="pt-BR"/>
-        </w:rPr>
-        <w:t xml:space="preserve">    </w:t>
+        <w:ind w:left="360"/>
+        <w:rPr>
+          <w:rFonts w:ascii="Consolas" w:eastAsia="Times New Roman" w:hAnsi="Consolas" w:cs="Times New Roman"/>
+          <w:noProof w:val="0"/>
+          <w:color w:val="CCCCCC"/>
+          <w:sz w:val="21"/>
+          <w:szCs w:val="21"/>
+          <w:lang w:val="en-US" w:eastAsia="pt-BR"/>
+        </w:rPr>
+      </w:pPr>
+      <w:r>
+        <w:rPr>
+          <w:rFonts w:ascii="Consolas" w:eastAsia="Times New Roman" w:hAnsi="Consolas" w:cs="Times New Roman"/>
+          <w:noProof w:val="0"/>
+          <w:color w:val="569CD6"/>
+          <w:sz w:val="21"/>
+          <w:szCs w:val="21"/>
+          <w:lang w:val="en-US" w:eastAsia="pt-BR"/>
+        </w:rPr>
+        <w:t>const</w:t>
+      </w:r>
+      <w:r>
+        <w:rPr>
+          <w:rFonts w:ascii="Consolas" w:eastAsia="Times New Roman" w:hAnsi="Consolas" w:cs="Times New Roman"/>
+          <w:noProof w:val="0"/>
+          <w:color w:val="CCCCCC"/>
+          <w:sz w:val="21"/>
+          <w:szCs w:val="21"/>
+          <w:lang w:val="en-US" w:eastAsia="pt-BR"/>
+        </w:rPr>
+        <w:t xml:space="preserve"> </w:t>
       </w:r>
       <w:proofErr w:type="spellStart"/>
+      <w:r>
+        <w:rPr>
+          <w:rFonts w:ascii="Consolas" w:eastAsia="Times New Roman" w:hAnsi="Consolas" w:cs="Times New Roman"/>
+          <w:noProof w:val="0"/>
+          <w:color w:val="4FC1FF"/>
+          <w:sz w:val="21"/>
+          <w:szCs w:val="21"/>
+          <w:lang w:val="en-US" w:eastAsia="pt-BR"/>
+        </w:rPr>
+        <w:t>db</w:t>
+      </w:r>
+      <w:proofErr w:type="spellEnd"/>
+      <w:r>
+        <w:rPr>
+          <w:rFonts w:ascii="Consolas" w:eastAsia="Times New Roman" w:hAnsi="Consolas" w:cs="Times New Roman"/>
+          <w:noProof w:val="0"/>
+          <w:color w:val="CCCCCC"/>
+          <w:sz w:val="21"/>
+          <w:szCs w:val="21"/>
+          <w:lang w:val="en-US" w:eastAsia="pt-BR"/>
+        </w:rPr>
+        <w:t xml:space="preserve"> </w:t>
+      </w:r>
+      <w:r>
+        <w:rPr>
+          <w:rFonts w:ascii="Consolas" w:eastAsia="Times New Roman" w:hAnsi="Consolas" w:cs="Times New Roman"/>
+          <w:noProof w:val="0"/>
+          <w:color w:val="D4D4D4"/>
+          <w:sz w:val="21"/>
+          <w:szCs w:val="21"/>
+          <w:lang w:val="en-US" w:eastAsia="pt-BR"/>
+        </w:rPr>
+        <w:t>=</w:t>
+      </w:r>
+      <w:r>
+        <w:rPr>
+          <w:rFonts w:ascii="Consolas" w:eastAsia="Times New Roman" w:hAnsi="Consolas" w:cs="Times New Roman"/>
+          <w:noProof w:val="0"/>
+          <w:color w:val="CCCCCC"/>
+          <w:sz w:val="21"/>
+          <w:szCs w:val="21"/>
+          <w:lang w:val="en-US" w:eastAsia="pt-BR"/>
+        </w:rPr>
+        <w:t xml:space="preserve"> </w:t>
+      </w:r>
+      <w:r>
+        <w:rPr>
+          <w:rFonts w:ascii="Consolas" w:eastAsia="Times New Roman" w:hAnsi="Consolas" w:cs="Times New Roman"/>
+          <w:noProof w:val="0"/>
+          <w:color w:val="DCDCAA"/>
+          <w:sz w:val="21"/>
+          <w:szCs w:val="21"/>
+          <w:lang w:val="en-US" w:eastAsia="pt-BR"/>
+        </w:rPr>
+        <w:t>require</w:t>
+      </w:r>
+      <w:r>
+        <w:rPr>
+          <w:rFonts w:ascii="Consolas" w:eastAsia="Times New Roman" w:hAnsi="Consolas" w:cs="Times New Roman"/>
+          <w:noProof w:val="0"/>
+          <w:color w:val="CCCCCC"/>
+          <w:sz w:val="21"/>
+          <w:szCs w:val="21"/>
+          <w:lang w:val="en-US" w:eastAsia="pt-BR"/>
+        </w:rPr>
+        <w:t>(</w:t>
+      </w:r>
+      <w:r>
+        <w:rPr>
+          <w:rFonts w:ascii="Consolas" w:eastAsia="Times New Roman" w:hAnsi="Consolas" w:cs="Times New Roman"/>
+          <w:noProof w:val="0"/>
+          <w:color w:val="CE9178"/>
+          <w:sz w:val="21"/>
+          <w:szCs w:val="21"/>
+          <w:lang w:val="en-US" w:eastAsia="pt-BR"/>
+        </w:rPr>
+        <w:t>"./</w:t>
+      </w:r>
+      <w:proofErr w:type="spellStart"/>
+      <w:r>
+        <w:rPr>
+          <w:rFonts w:ascii="Consolas" w:eastAsia="Times New Roman" w:hAnsi="Consolas" w:cs="Times New Roman"/>
+          <w:noProof w:val="0"/>
+          <w:color w:val="CE9178"/>
+          <w:sz w:val="21"/>
+          <w:szCs w:val="21"/>
+          <w:lang w:val="en-US" w:eastAsia="pt-BR"/>
+        </w:rPr>
+        <w:t>db</w:t>
+      </w:r>
+      <w:proofErr w:type="spellEnd"/>
+      <w:r>
+        <w:rPr>
+          <w:rFonts w:ascii="Consolas" w:eastAsia="Times New Roman" w:hAnsi="Consolas" w:cs="Times New Roman"/>
+          <w:noProof w:val="0"/>
+          <w:color w:val="CE9178"/>
+          <w:sz w:val="21"/>
+          <w:szCs w:val="21"/>
+          <w:lang w:val="en-US" w:eastAsia="pt-BR"/>
+        </w:rPr>
+        <w:t>/connection.js"</w:t>
+      </w:r>
+      <w:r>
+        <w:rPr>
+          <w:rFonts w:ascii="Consolas" w:eastAsia="Times New Roman" w:hAnsi="Consolas" w:cs="Times New Roman"/>
+          <w:noProof w:val="0"/>
+          <w:color w:val="CCCCCC"/>
+          <w:sz w:val="21"/>
+          <w:szCs w:val="21"/>
+          <w:lang w:val="en-US" w:eastAsia="pt-BR"/>
+        </w:rPr>
+        <w:t>)</w:t>
+      </w:r>
+    </w:p>
+    <w:p>
+      <w:pPr>
+        <w:rPr>
+          <w:sz w:val="24"/>
+          <w:szCs w:val="24"/>
+        </w:rPr>
+      </w:pPr>
+      <w:r>
+        <w:rPr>
+          <w:sz w:val="24"/>
+          <w:szCs w:val="24"/>
+          <w:lang w:val="en-US"/>
+        </w:rPr>
+        <w:tab/>
+      </w:r>
+      <w:r>
+        <w:rPr>
+          <w:sz w:val="24"/>
+          <w:szCs w:val="24"/>
+        </w:rPr>
+        <w:t>vai se conectar com o c</w:t>
+      </w:r>
+      <w:r>
+        <w:rPr>
+          <w:sz w:val="24"/>
+          <w:szCs w:val="24"/>
+        </w:rPr>
+        <w:t>onnection</w:t>
+      </w:r>
+    </w:p>
+    <w:p>
+      <w:pPr>
+        <w:rPr>
+          <w:sz w:val="24"/>
+          <w:szCs w:val="24"/>
+        </w:rPr>
+      </w:pPr>
+    </w:p>
+    <w:p>
+      <w:pPr>
+        <w:pStyle w:val="PargrafodaLista"/>
+        <w:numPr>
+          <w:ilvl w:val="0"/>
+          <w:numId w:val="1"/>
+        </w:numPr>
+        <w:rPr>
+          <w:sz w:val="32"/>
+          <w:szCs w:val="32"/>
+        </w:rPr>
+      </w:pPr>
+      <w:r>
+        <w:rPr>
+          <w:sz w:val="32"/>
+          <w:szCs w:val="32"/>
+        </w:rPr>
+        <w:t>No app.js antes do app.get</w:t>
+      </w:r>
+    </w:p>
+    <w:p>
+      <w:pPr>
+        <w:shd w:val="clear" w:color="auto" w:fill="1F1F1F"/>
+        <w:spacing w:after="0" w:line="285" w:lineRule="atLeast"/>
+        <w:rPr>
+          <w:rFonts w:ascii="Consolas" w:eastAsia="Times New Roman" w:hAnsi="Consolas" w:cs="Times New Roman"/>
+          <w:noProof w:val="0"/>
+          <w:color w:val="4FC1FF"/>
+          <w:sz w:val="21"/>
+          <w:szCs w:val="21"/>
+          <w:lang w:eastAsia="pt-BR"/>
+        </w:rPr>
+      </w:pPr>
+      <w:proofErr w:type="spellStart"/>
+      <w:r>
+        <w:rPr>
+          <w:rFonts w:ascii="Consolas" w:eastAsia="Times New Roman" w:hAnsi="Consolas" w:cs="Times New Roman"/>
+          <w:noProof w:val="0"/>
+          <w:color w:val="4FC1FF"/>
+          <w:sz w:val="21"/>
+          <w:szCs w:val="21"/>
+          <w:lang w:eastAsia="pt-BR"/>
+        </w:rPr>
+        <w:t>D</w:t>
+      </w:r>
+      <w:r>
+        <w:rPr>
+          <w:rFonts w:ascii="Consolas" w:eastAsia="Times New Roman" w:hAnsi="Consolas" w:cs="Times New Roman"/>
+          <w:noProof w:val="0"/>
+          <w:color w:val="4FC1FF"/>
+          <w:sz w:val="21"/>
+          <w:szCs w:val="21"/>
+          <w:lang w:eastAsia="pt-BR"/>
+        </w:rPr>
+        <w:t>b</w:t>
+      </w:r>
+      <w:proofErr w:type="spellEnd"/>
+    </w:p>
+    <w:p>
+      <w:pPr>
+        <w:shd w:val="clear" w:color="auto" w:fill="1F1F1F"/>
+        <w:spacing w:after="0" w:line="285" w:lineRule="atLeast"/>
+        <w:rPr>
+          <w:rFonts w:ascii="Consolas" w:eastAsia="Times New Roman" w:hAnsi="Consolas" w:cs="Times New Roman"/>
+          <w:noProof w:val="0"/>
+          <w:color w:val="CCCCCC"/>
+          <w:sz w:val="21"/>
+          <w:szCs w:val="21"/>
+          <w:lang w:eastAsia="pt-BR"/>
+        </w:rPr>
+      </w:pPr>
       <w:proofErr w:type="gramStart"/>
       <w:r>
         <w:rPr>
           <w:rFonts w:ascii="Consolas" w:eastAsia="Times New Roman" w:hAnsi="Consolas" w:cs="Times New Roman"/>
           <w:noProof w:val="0"/>
-          <w:color w:val="9CDCFE"/>
-          <w:sz w:val="21"/>
-          <w:szCs w:val="21"/>
-          <w:lang w:eastAsia="pt-BR"/>
-        </w:rPr>
-        <w:t>res</w:t>
-      </w:r>
-      <w:r>
-        <w:rPr>
-          <w:rFonts w:ascii="Consolas" w:eastAsia="Times New Roman" w:hAnsi="Consolas" w:cs="Times New Roman"/>
-          <w:noProof w:val="0"/>
           <w:color w:val="CCCCCC"/>
           <w:sz w:val="21"/>
           <w:szCs w:val="21"/>
@@ -1054,6 +2574,7 @@
         </w:rPr>
         <w:t>.</w:t>
       </w:r>
+      <w:proofErr w:type="spellStart"/>
       <w:r>
         <w:rPr>
           <w:rFonts w:ascii="Consolas" w:eastAsia="Times New Roman" w:hAnsi="Consolas" w:cs="Times New Roman"/>
@@ -1063,7 +2584,7 @@
           <w:szCs w:val="21"/>
           <w:lang w:eastAsia="pt-BR"/>
         </w:rPr>
-        <w:t>send</w:t>
+        <w:t>authenticate</w:t>
       </w:r>
       <w:proofErr w:type="spellEnd"/>
       <w:proofErr w:type="gramEnd"/>
@@ -1076,36 +2597,179 @@
           <w:szCs w:val="21"/>
           <w:lang w:eastAsia="pt-BR"/>
         </w:rPr>
-        <w:t>(</w:t>
-      </w:r>
-      <w:r>
-        <w:rPr>
-          <w:rFonts w:ascii="Consolas" w:eastAsia="Times New Roman" w:hAnsi="Consolas" w:cs="Times New Roman"/>
-          <w:noProof w:val="0"/>
-          <w:color w:val="CE9178"/>
-          <w:sz w:val="21"/>
-          <w:szCs w:val="21"/>
-          <w:lang w:eastAsia="pt-BR"/>
-        </w:rPr>
-        <w:t>"Está funcionando"</w:t>
-      </w:r>
-      <w:r>
-        <w:rPr>
-          <w:rFonts w:ascii="Consolas" w:eastAsia="Times New Roman" w:hAnsi="Consolas" w:cs="Times New Roman"/>
-          <w:noProof w:val="0"/>
-          <w:color w:val="CCCCCC"/>
-          <w:sz w:val="21"/>
-          <w:szCs w:val="21"/>
-          <w:lang w:eastAsia="pt-BR"/>
-        </w:rPr>
-        <w:t>)</w:t>
+        <w:t>()</w:t>
       </w:r>
     </w:p>
     <w:p>
       <w:pPr>
         <w:shd w:val="clear" w:color="auto" w:fill="1F1F1F"/>
         <w:spacing w:after="0" w:line="285" w:lineRule="atLeast"/>
-        <w:ind w:firstLine="708"/>
+        <w:rPr>
+          <w:rFonts w:ascii="Consolas" w:eastAsia="Times New Roman" w:hAnsi="Consolas" w:cs="Times New Roman"/>
+          <w:noProof w:val="0"/>
+          <w:color w:val="CCCCCC"/>
+          <w:sz w:val="21"/>
+          <w:szCs w:val="21"/>
+          <w:lang w:eastAsia="pt-BR"/>
+        </w:rPr>
+      </w:pPr>
+      <w:proofErr w:type="gramStart"/>
+      <w:r>
+        <w:rPr>
+          <w:rFonts w:ascii="Consolas" w:eastAsia="Times New Roman" w:hAnsi="Consolas" w:cs="Times New Roman"/>
+          <w:noProof w:val="0"/>
+          <w:color w:val="CCCCCC"/>
+          <w:sz w:val="21"/>
+          <w:szCs w:val="21"/>
+          <w:lang w:eastAsia="pt-BR"/>
+        </w:rPr>
+        <w:t>.</w:t>
+      </w:r>
+      <w:proofErr w:type="spellStart"/>
+      <w:r>
+        <w:rPr>
+          <w:rFonts w:ascii="Consolas" w:eastAsia="Times New Roman" w:hAnsi="Consolas" w:cs="Times New Roman"/>
+          <w:noProof w:val="0"/>
+          <w:color w:val="DCDCAA"/>
+          <w:sz w:val="21"/>
+          <w:szCs w:val="21"/>
+          <w:lang w:eastAsia="pt-BR"/>
+        </w:rPr>
+        <w:t>then</w:t>
+      </w:r>
+      <w:proofErr w:type="spellEnd"/>
+      <w:proofErr w:type="gramEnd"/>
+      <w:r>
+        <w:rPr>
+          <w:rFonts w:ascii="Consolas" w:eastAsia="Times New Roman" w:hAnsi="Consolas" w:cs="Times New Roman"/>
+          <w:noProof w:val="0"/>
+          <w:color w:val="CCCCCC"/>
+          <w:sz w:val="21"/>
+          <w:szCs w:val="21"/>
+          <w:lang w:eastAsia="pt-BR"/>
+        </w:rPr>
+        <w:t xml:space="preserve">(() </w:t>
+      </w:r>
+      <w:r>
+        <w:rPr>
+          <w:rFonts w:ascii="Consolas" w:eastAsia="Times New Roman" w:hAnsi="Consolas" w:cs="Times New Roman"/>
+          <w:noProof w:val="0"/>
+          <w:color w:val="569CD6"/>
+          <w:sz w:val="21"/>
+          <w:szCs w:val="21"/>
+          <w:lang w:eastAsia="pt-BR"/>
+        </w:rPr>
+        <w:t>=&gt;</w:t>
+      </w:r>
+      <w:r>
+        <w:rPr>
+          <w:rFonts w:ascii="Consolas" w:eastAsia="Times New Roman" w:hAnsi="Consolas" w:cs="Times New Roman"/>
+          <w:noProof w:val="0"/>
+          <w:color w:val="CCCCCC"/>
+          <w:sz w:val="21"/>
+          <w:szCs w:val="21"/>
+          <w:lang w:eastAsia="pt-BR"/>
+        </w:rPr>
+        <w:t xml:space="preserve"> {</w:t>
+      </w:r>
+    </w:p>
+    <w:p>
+      <w:pPr>
+        <w:shd w:val="clear" w:color="auto" w:fill="1F1F1F"/>
+        <w:spacing w:after="0" w:line="285" w:lineRule="atLeast"/>
+        <w:rPr>
+          <w:rFonts w:ascii="Consolas" w:eastAsia="Times New Roman" w:hAnsi="Consolas" w:cs="Times New Roman"/>
+          <w:noProof w:val="0"/>
+          <w:color w:val="CCCCCC"/>
+          <w:sz w:val="21"/>
+          <w:szCs w:val="21"/>
+          <w:lang w:eastAsia="pt-BR"/>
+        </w:rPr>
+      </w:pPr>
+      <w:r>
+        <w:rPr>
+          <w:rFonts w:ascii="Consolas" w:eastAsia="Times New Roman" w:hAnsi="Consolas" w:cs="Times New Roman"/>
+          <w:noProof w:val="0"/>
+          <w:color w:val="CCCCCC"/>
+          <w:sz w:val="21"/>
+          <w:szCs w:val="21"/>
+          <w:lang w:eastAsia="pt-BR"/>
+        </w:rPr>
+        <w:t xml:space="preserve">    </w:t>
+      </w:r>
+      <w:proofErr w:type="gramStart"/>
+      <w:r>
+        <w:rPr>
+          <w:rFonts w:ascii="Consolas" w:eastAsia="Times New Roman" w:hAnsi="Consolas" w:cs="Times New Roman"/>
+          <w:noProof w:val="0"/>
+          <w:color w:val="9CDCFE"/>
+          <w:sz w:val="21"/>
+          <w:szCs w:val="21"/>
+          <w:lang w:eastAsia="pt-BR"/>
+        </w:rPr>
+        <w:t>console</w:t>
+      </w:r>
+      <w:r>
+        <w:rPr>
+          <w:rFonts w:ascii="Consolas" w:eastAsia="Times New Roman" w:hAnsi="Consolas" w:cs="Times New Roman"/>
+          <w:noProof w:val="0"/>
+          <w:color w:val="CCCCCC"/>
+          <w:sz w:val="21"/>
+          <w:szCs w:val="21"/>
+          <w:lang w:eastAsia="pt-BR"/>
+        </w:rPr>
+        <w:t>.</w:t>
+      </w:r>
+      <w:r>
+        <w:rPr>
+          <w:rFonts w:ascii="Consolas" w:eastAsia="Times New Roman" w:hAnsi="Consolas" w:cs="Times New Roman"/>
+          <w:noProof w:val="0"/>
+          <w:color w:val="DCDCAA"/>
+          <w:sz w:val="21"/>
+          <w:szCs w:val="21"/>
+          <w:lang w:eastAsia="pt-BR"/>
+        </w:rPr>
+        <w:t>log</w:t>
+      </w:r>
+      <w:r>
+        <w:rPr>
+          <w:rFonts w:ascii="Consolas" w:eastAsia="Times New Roman" w:hAnsi="Consolas" w:cs="Times New Roman"/>
+          <w:noProof w:val="0"/>
+          <w:color w:val="CCCCCC"/>
+          <w:sz w:val="21"/>
+          <w:szCs w:val="21"/>
+          <w:lang w:eastAsia="pt-BR"/>
+        </w:rPr>
+        <w:t>(</w:t>
+      </w:r>
+      <w:proofErr w:type="gramEnd"/>
+      <w:r>
+        <w:rPr>
+          <w:rFonts w:ascii="Consolas" w:eastAsia="Times New Roman" w:hAnsi="Consolas" w:cs="Times New Roman"/>
+          <w:noProof w:val="0"/>
+          <w:color w:val="CE9178"/>
+          <w:sz w:val="21"/>
+          <w:szCs w:val="21"/>
+          <w:lang w:eastAsia="pt-BR"/>
+        </w:rPr>
+        <w:t>"Conectou ao banco com sucesso"</w:t>
+      </w:r>
+      <w:r>
+        <w:rPr>
+          <w:rFonts w:ascii="Consolas" w:eastAsia="Times New Roman" w:hAnsi="Consolas" w:cs="Times New Roman"/>
+          <w:noProof w:val="0"/>
+          <w:color w:val="CCCCCC"/>
+          <w:sz w:val="21"/>
+          <w:szCs w:val="21"/>
+          <w:lang w:eastAsia="pt-BR"/>
+        </w:rPr>
+        <w:t>)</w:t>
+      </w:r>
+    </w:p>
+    <w:p>
+      <w:pPr>
+        <w:shd w:val="clear" w:color="auto" w:fill="1F1F1F"/>
+        <w:spacing w:after="0" w:line="285" w:lineRule="atLeast"/>
         <w:rPr>
           <w:rFonts w:ascii="Consolas" w:eastAsia="Times New Roman" w:hAnsi="Consolas" w:cs="Times New Roman"/>
           <w:noProof w:val="0"/>
@@ -1126,6 +2790,244 @@
         </w:rPr>
         <w:t>})</w:t>
       </w:r>
+    </w:p>
+    <w:p>
+      <w:pPr>
+        <w:shd w:val="clear" w:color="auto" w:fill="1F1F1F"/>
+        <w:spacing w:after="0" w:line="285" w:lineRule="atLeast"/>
+        <w:rPr>
+          <w:rFonts w:ascii="Consolas" w:eastAsia="Times New Roman" w:hAnsi="Consolas" w:cs="Times New Roman"/>
+          <w:noProof w:val="0"/>
+          <w:color w:val="CCCCCC"/>
+          <w:sz w:val="21"/>
+          <w:szCs w:val="21"/>
+          <w:lang w:eastAsia="pt-BR"/>
+        </w:rPr>
+      </w:pPr>
+      <w:proofErr w:type="gramStart"/>
+      <w:r>
+        <w:rPr>
+          <w:rFonts w:ascii="Consolas" w:eastAsia="Times New Roman" w:hAnsi="Consolas" w:cs="Times New Roman"/>
+          <w:noProof w:val="0"/>
+          <w:color w:val="CCCCCC"/>
+          <w:sz w:val="21"/>
+          <w:szCs w:val="21"/>
+          <w:lang w:eastAsia="pt-BR"/>
+        </w:rPr>
+        <w:t>.</w:t>
+      </w:r>
+      <w:r>
+        <w:rPr>
+          <w:rFonts w:ascii="Consolas" w:eastAsia="Times New Roman" w:hAnsi="Consolas" w:cs="Times New Roman"/>
+          <w:noProof w:val="0"/>
+          <w:color w:val="DCDCAA"/>
+          <w:sz w:val="21"/>
+          <w:szCs w:val="21"/>
+          <w:lang w:eastAsia="pt-BR"/>
+        </w:rPr>
+        <w:t>catch</w:t>
+      </w:r>
+      <w:proofErr w:type="gramEnd"/>
+      <w:r>
+        <w:rPr>
+          <w:rFonts w:ascii="Consolas" w:eastAsia="Times New Roman" w:hAnsi="Consolas" w:cs="Times New Roman"/>
+          <w:noProof w:val="0"/>
+          <w:color w:val="CCCCCC"/>
+          <w:sz w:val="21"/>
+          <w:szCs w:val="21"/>
+          <w:lang w:eastAsia="pt-BR"/>
+        </w:rPr>
+        <w:t xml:space="preserve"> (</w:t>
+      </w:r>
+      <w:proofErr w:type="spellStart"/>
+      <w:r>
+        <w:rPr>
+          <w:rFonts w:ascii="Consolas" w:eastAsia="Times New Roman" w:hAnsi="Consolas" w:cs="Times New Roman"/>
+          <w:noProof w:val="0"/>
+          <w:color w:val="9CDCFE"/>
+          <w:sz w:val="21"/>
+          <w:szCs w:val="21"/>
+          <w:lang w:eastAsia="pt-BR"/>
+        </w:rPr>
+        <w:t>err</w:t>
+      </w:r>
+      <w:proofErr w:type="spellEnd"/>
+      <w:r>
+        <w:rPr>
+          <w:rFonts w:ascii="Consolas" w:eastAsia="Times New Roman" w:hAnsi="Consolas" w:cs="Times New Roman"/>
+          <w:noProof w:val="0"/>
+          <w:color w:val="CCCCCC"/>
+          <w:sz w:val="21"/>
+          <w:szCs w:val="21"/>
+          <w:lang w:eastAsia="pt-BR"/>
+        </w:rPr>
+        <w:t xml:space="preserve"> </w:t>
+      </w:r>
+      <w:r>
+        <w:rPr>
+          <w:rFonts w:ascii="Consolas" w:eastAsia="Times New Roman" w:hAnsi="Consolas" w:cs="Times New Roman"/>
+          <w:noProof w:val="0"/>
+          <w:color w:val="569CD6"/>
+          <w:sz w:val="21"/>
+          <w:szCs w:val="21"/>
+          <w:lang w:eastAsia="pt-BR"/>
+        </w:rPr>
+        <w:t>=&gt;</w:t>
+      </w:r>
+      <w:r>
+        <w:rPr>
+          <w:rFonts w:ascii="Consolas" w:eastAsia="Times New Roman" w:hAnsi="Consolas" w:cs="Times New Roman"/>
+          <w:noProof w:val="0"/>
+          <w:color w:val="CCCCCC"/>
+          <w:sz w:val="21"/>
+          <w:szCs w:val="21"/>
+          <w:lang w:eastAsia="pt-BR"/>
+        </w:rPr>
+        <w:t xml:space="preserve"> {</w:t>
+      </w:r>
+    </w:p>
+    <w:p>
+      <w:pPr>
+        <w:shd w:val="clear" w:color="auto" w:fill="1F1F1F"/>
+        <w:spacing w:after="0" w:line="285" w:lineRule="atLeast"/>
+        <w:rPr>
+          <w:rFonts w:ascii="Consolas" w:eastAsia="Times New Roman" w:hAnsi="Consolas" w:cs="Times New Roman"/>
+          <w:noProof w:val="0"/>
+          <w:color w:val="CCCCCC"/>
+          <w:sz w:val="21"/>
+          <w:szCs w:val="21"/>
+          <w:lang w:eastAsia="pt-BR"/>
+        </w:rPr>
+      </w:pPr>
+      <w:r>
+        <w:rPr>
+          <w:rFonts w:ascii="Consolas" w:eastAsia="Times New Roman" w:hAnsi="Consolas" w:cs="Times New Roman"/>
+          <w:noProof w:val="0"/>
+          <w:color w:val="CCCCCC"/>
+          <w:sz w:val="21"/>
+          <w:szCs w:val="21"/>
+          <w:lang w:eastAsia="pt-BR"/>
+        </w:rPr>
+        <w:t xml:space="preserve">    </w:t>
+      </w:r>
+      <w:proofErr w:type="gramStart"/>
+      <w:r>
+        <w:rPr>
+          <w:rFonts w:ascii="Consolas" w:eastAsia="Times New Roman" w:hAnsi="Consolas" w:cs="Times New Roman"/>
+          <w:noProof w:val="0"/>
+          <w:color w:val="9CDCFE"/>
+          <w:sz w:val="21"/>
+          <w:szCs w:val="21"/>
+          <w:lang w:eastAsia="pt-BR"/>
+        </w:rPr>
+        <w:t>console</w:t>
+      </w:r>
+      <w:r>
+        <w:rPr>
+          <w:rFonts w:ascii="Consolas" w:eastAsia="Times New Roman" w:hAnsi="Consolas" w:cs="Times New Roman"/>
+          <w:noProof w:val="0"/>
+          <w:color w:val="CCCCCC"/>
+          <w:sz w:val="21"/>
+          <w:szCs w:val="21"/>
+          <w:lang w:eastAsia="pt-BR"/>
+        </w:rPr>
+        <w:t>.</w:t>
+      </w:r>
+      <w:r>
+        <w:rPr>
+          <w:rFonts w:ascii="Consolas" w:eastAsia="Times New Roman" w:hAnsi="Consolas" w:cs="Times New Roman"/>
+          <w:noProof w:val="0"/>
+          <w:color w:val="DCDCAA"/>
+          <w:sz w:val="21"/>
+          <w:szCs w:val="21"/>
+          <w:lang w:eastAsia="pt-BR"/>
+        </w:rPr>
+        <w:t>log</w:t>
+      </w:r>
+      <w:r>
+        <w:rPr>
+          <w:rFonts w:ascii="Consolas" w:eastAsia="Times New Roman" w:hAnsi="Consolas" w:cs="Times New Roman"/>
+          <w:noProof w:val="0"/>
+          <w:color w:val="CCCCCC"/>
+          <w:sz w:val="21"/>
+          <w:szCs w:val="21"/>
+          <w:lang w:eastAsia="pt-BR"/>
+        </w:rPr>
+        <w:t>(</w:t>
+      </w:r>
+      <w:proofErr w:type="gramEnd"/>
+      <w:r>
+        <w:rPr>
+          <w:rFonts w:ascii="Consolas" w:eastAsia="Times New Roman" w:hAnsi="Consolas" w:cs="Times New Roman"/>
+          <w:noProof w:val="0"/>
+          <w:color w:val="CE9178"/>
+          <w:sz w:val="21"/>
+          <w:szCs w:val="21"/>
+          <w:lang w:eastAsia="pt-BR"/>
+        </w:rPr>
+        <w:t>"Ocorreu um erro ao conectar"</w:t>
+      </w:r>
+      <w:r>
+        <w:rPr>
+          <w:rFonts w:ascii="Consolas" w:eastAsia="Times New Roman" w:hAnsi="Consolas" w:cs="Times New Roman"/>
+          <w:noProof w:val="0"/>
+          <w:color w:val="CCCCCC"/>
+          <w:sz w:val="21"/>
+          <w:szCs w:val="21"/>
+          <w:lang w:eastAsia="pt-BR"/>
+        </w:rPr>
+        <w:t>)</w:t>
+      </w:r>
+    </w:p>
+    <w:p>
+      <w:pPr>
+        <w:shd w:val="clear" w:color="auto" w:fill="1F1F1F"/>
+        <w:spacing w:after="0" w:line="285" w:lineRule="atLeast"/>
+        <w:rPr>
+          <w:rFonts w:ascii="Consolas" w:eastAsia="Times New Roman" w:hAnsi="Consolas" w:cs="Times New Roman"/>
+          <w:noProof w:val="0"/>
+          <w:color w:val="CCCCCC"/>
+          <w:sz w:val="21"/>
+          <w:szCs w:val="21"/>
+          <w:lang w:eastAsia="pt-BR"/>
+        </w:rPr>
+      </w:pPr>
+      <w:r>
+        <w:rPr>
+          <w:rFonts w:ascii="Consolas" w:eastAsia="Times New Roman" w:hAnsi="Consolas" w:cs="Times New Roman"/>
+          <w:noProof w:val="0"/>
+          <w:color w:val="CCCCCC"/>
+          <w:sz w:val="21"/>
+          <w:szCs w:val="21"/>
+          <w:lang w:eastAsia="pt-BR"/>
+        </w:rPr>
+        <w:t>})</w:t>
+      </w:r>
+    </w:p>
+    <w:p>
+      <w:pPr>
+        <w:pStyle w:val="PargrafodaLista"/>
+        <w:rPr>
+          <w:sz w:val="24"/>
+          <w:szCs w:val="24"/>
+        </w:rPr>
+      </w:pPr>
+      <w:r>
+        <w:rPr>
+          <w:sz w:val="24"/>
+          <w:szCs w:val="24"/>
+        </w:rPr>
+        <w:t>Testar a conexão com o banco de dados</w:t>
+      </w:r>
+    </w:p>
+    <w:p>
+      <w:pPr>
+        <w:pStyle w:val="PargrafodaLista"/>
+        <w:rPr>
+          <w:sz w:val="24"/>
+          <w:szCs w:val="24"/>
+        </w:rPr>
+      </w:pPr>
     </w:p>
     <w:p>
       <w:pPr>

</xml_diff>